<commit_message>
Update Word & PDF formats
</commit_message>
<xml_diff>
--- a/formats/website-checklist.docx
+++ b/formats/website-checklist.docx
@@ -49,7 +49,7 @@
           <w:color w:val="333333"/>
           <w:lang w:val="en-US"/>
         </w:rPr>
-        <w:t>The below checklists are to help ensure that everything that's needed when putting a site live is completed. Use it, print it, change it, whatever you need to do. If you have any suggestions, always feel free to add an issue or submit a PR.</w:t>
+        <w:t>The below checklists are to help ensure that everything that's needed when a site is completed. Use it, print it, change it, whatever you need to do. If you have any suggestions, always feel free to add an issue or submit a PR.</w:t>
       </w:r>
     </w:p>
     <w:p>
@@ -83,7 +83,7 @@
       <w:pPr>
         <w:numPr>
           <w:ilvl w:val="0"/>
-          <w:numId w:val="1"/>
+          <w:numId w:val="25"/>
         </w:numPr>
         <w:spacing w:before="100" w:beforeAutospacing="1" w:after="100" w:afterAutospacing="1" w:line="384" w:lineRule="atLeast"/>
         <w:rPr>
@@ -105,7 +105,7 @@
       <w:pPr>
         <w:numPr>
           <w:ilvl w:val="0"/>
-          <w:numId w:val="1"/>
+          <w:numId w:val="25"/>
         </w:numPr>
         <w:spacing w:before="100" w:beforeAutospacing="1" w:after="100" w:afterAutospacing="1" w:line="384" w:lineRule="atLeast"/>
         <w:rPr>
@@ -154,7 +154,7 @@
       <w:pPr>
         <w:numPr>
           <w:ilvl w:val="0"/>
-          <w:numId w:val="2"/>
+          <w:numId w:val="26"/>
         </w:numPr>
         <w:spacing w:before="100" w:beforeAutospacing="1" w:after="100" w:afterAutospacing="1" w:line="384" w:lineRule="atLeast"/>
         <w:rPr>
@@ -203,7 +203,7 @@
       <w:pPr>
         <w:numPr>
           <w:ilvl w:val="0"/>
-          <w:numId w:val="3"/>
+          <w:numId w:val="27"/>
         </w:numPr>
         <w:spacing w:before="100" w:beforeAutospacing="1" w:after="100" w:afterAutospacing="1" w:line="384" w:lineRule="atLeast"/>
         <w:rPr>
@@ -252,7 +252,7 @@
       <w:pPr>
         <w:numPr>
           <w:ilvl w:val="0"/>
-          <w:numId w:val="4"/>
+          <w:numId w:val="28"/>
         </w:numPr>
         <w:spacing w:before="100" w:beforeAutospacing="1" w:after="100" w:afterAutospacing="1" w:line="384" w:lineRule="atLeast"/>
         <w:rPr>
@@ -267,14 +267,14 @@
           <w:color w:val="333333"/>
           <w:lang w:val="en-US"/>
         </w:rPr>
-        <w:t>Check for major bugs in supported browsers</w:t>
+        <w:t>Check for bugs in supported browsers</w:t>
       </w:r>
     </w:p>
     <w:p>
       <w:pPr>
         <w:numPr>
-          <w:ilvl w:val="0"/>
-          <w:numId w:val="4"/>
+          <w:ilvl w:val="1"/>
+          <w:numId w:val="28"/>
         </w:numPr>
         <w:spacing w:before="100" w:beforeAutospacing="1" w:after="100" w:afterAutospacing="1" w:line="384" w:lineRule="atLeast"/>
         <w:rPr>
@@ -289,41 +289,36 @@
           <w:color w:val="333333"/>
           <w:lang w:val="en-US"/>
         </w:rPr>
-        <w:t>Display warning message to users of old browsers</w:t>
+        <w:t>Internet Explorer 10+</w:t>
       </w:r>
     </w:p>
     <w:p>
       <w:pPr>
-        <w:spacing w:before="240" w:after="240"/>
-        <w:outlineLvl w:val="2"/>
-        <w:rPr>
-          <w:rFonts w:ascii="Helvetica Neue" w:eastAsia="Times New Roman" w:hAnsi="Helvetica Neue" w:cs="Times New Roman"/>
-          <w:b/>
-          <w:bCs/>
-          <w:color w:val="333333"/>
-          <w:sz w:val="36"/>
-          <w:szCs w:val="36"/>
+        <w:numPr>
+          <w:ilvl w:val="1"/>
+          <w:numId w:val="28"/>
+        </w:numPr>
+        <w:spacing w:before="100" w:beforeAutospacing="1" w:after="100" w:afterAutospacing="1" w:line="384" w:lineRule="atLeast"/>
+        <w:rPr>
+          <w:rFonts w:ascii="Helvetica Neue" w:eastAsia="Times New Roman" w:hAnsi="Helvetica Neue" w:cs="Times New Roman"/>
+          <w:color w:val="333333"/>
           <w:lang w:val="en-US"/>
         </w:rPr>
       </w:pPr>
       <w:r>
         <w:rPr>
           <w:rFonts w:ascii="Helvetica Neue" w:eastAsia="Times New Roman" w:hAnsi="Helvetica Neue" w:cs="Times New Roman"/>
-          <w:b/>
-          <w:bCs/>
-          <w:color w:val="333333"/>
-          <w:sz w:val="36"/>
-          <w:szCs w:val="36"/>
-          <w:lang w:val="en-US"/>
-        </w:rPr>
-        <w:t>E-mail test</w:t>
+          <w:color w:val="333333"/>
+          <w:lang w:val="en-US"/>
+        </w:rPr>
+        <w:t>Microsoft Edge (current version + 2 previous)</w:t>
       </w:r>
     </w:p>
     <w:p>
       <w:pPr>
         <w:numPr>
-          <w:ilvl w:val="0"/>
-          <w:numId w:val="5"/>
+          <w:ilvl w:val="1"/>
+          <w:numId w:val="28"/>
         </w:numPr>
         <w:spacing w:before="100" w:beforeAutospacing="1" w:after="100" w:afterAutospacing="1" w:line="384" w:lineRule="atLeast"/>
         <w:rPr>
@@ -338,14 +333,14 @@
           <w:color w:val="333333"/>
           <w:lang w:val="en-US"/>
         </w:rPr>
-        <w:t>Send a test to your own e-mail address</w:t>
+        <w:t>Google Chrome (current version + 2 previous)</w:t>
       </w:r>
     </w:p>
     <w:p>
       <w:pPr>
         <w:numPr>
-          <w:ilvl w:val="0"/>
-          <w:numId w:val="5"/>
+          <w:ilvl w:val="1"/>
+          <w:numId w:val="28"/>
         </w:numPr>
         <w:spacing w:before="100" w:beforeAutospacing="1" w:after="100" w:afterAutospacing="1" w:line="384" w:lineRule="atLeast"/>
         <w:rPr>
@@ -360,14 +355,129 @@
           <w:color w:val="333333"/>
           <w:lang w:val="en-US"/>
         </w:rPr>
-        <w:t>Send a test to the client</w:t>
+        <w:t>Mozilla Firefox (current version + 2 previous)</w:t>
       </w:r>
     </w:p>
     <w:p>
       <w:pPr>
         <w:numPr>
+          <w:ilvl w:val="1"/>
+          <w:numId w:val="28"/>
+        </w:numPr>
+        <w:spacing w:before="100" w:beforeAutospacing="1" w:after="100" w:afterAutospacing="1" w:line="384" w:lineRule="atLeast"/>
+        <w:rPr>
+          <w:rFonts w:ascii="Helvetica Neue" w:eastAsia="Times New Roman" w:hAnsi="Helvetica Neue" w:cs="Times New Roman"/>
+          <w:color w:val="333333"/>
+          <w:lang w:val="en-US"/>
+        </w:rPr>
+      </w:pPr>
+      <w:r>
+        <w:rPr>
+          <w:rFonts w:ascii="Helvetica Neue" w:eastAsia="Times New Roman" w:hAnsi="Helvetica Neue" w:cs="Times New Roman"/>
+          <w:color w:val="333333"/>
+          <w:lang w:val="en-US"/>
+        </w:rPr>
+        <w:t>Apple Safari (current version + 2 previous)</w:t>
+      </w:r>
+    </w:p>
+    <w:p>
+      <w:pPr>
+        <w:numPr>
           <w:ilvl w:val="0"/>
-          <w:numId w:val="5"/>
+          <w:numId w:val="28"/>
+        </w:numPr>
+        <w:spacing w:before="100" w:beforeAutospacing="1" w:after="100" w:afterAutospacing="1" w:line="384" w:lineRule="atLeast"/>
+        <w:rPr>
+          <w:rFonts w:ascii="Helvetica Neue" w:eastAsia="Times New Roman" w:hAnsi="Helvetica Neue" w:cs="Times New Roman"/>
+          <w:color w:val="333333"/>
+          <w:lang w:val="en-US"/>
+        </w:rPr>
+      </w:pPr>
+      <w:r>
+        <w:rPr>
+          <w:rFonts w:ascii="Helvetica Neue" w:eastAsia="Times New Roman" w:hAnsi="Helvetica Neue" w:cs="Times New Roman"/>
+          <w:color w:val="333333"/>
+          <w:lang w:val="en-US"/>
+        </w:rPr>
+        <w:t>Display warning message to users of old browsers (&lt;IE10)</w:t>
+      </w:r>
+    </w:p>
+    <w:p>
+      <w:pPr>
+        <w:spacing w:before="240" w:after="240"/>
+        <w:outlineLvl w:val="2"/>
+        <w:rPr>
+          <w:rFonts w:ascii="Helvetica Neue" w:eastAsia="Times New Roman" w:hAnsi="Helvetica Neue" w:cs="Times New Roman"/>
+          <w:b/>
+          <w:bCs/>
+          <w:color w:val="333333"/>
+          <w:sz w:val="36"/>
+          <w:szCs w:val="36"/>
+          <w:lang w:val="en-US"/>
+        </w:rPr>
+      </w:pPr>
+      <w:r>
+        <w:rPr>
+          <w:rFonts w:ascii="Helvetica Neue" w:eastAsia="Times New Roman" w:hAnsi="Helvetica Neue" w:cs="Times New Roman"/>
+          <w:b/>
+          <w:bCs/>
+          <w:color w:val="333333"/>
+          <w:sz w:val="36"/>
+          <w:szCs w:val="36"/>
+          <w:lang w:val="en-US"/>
+        </w:rPr>
+        <w:t>E-mail form test</w:t>
+      </w:r>
+    </w:p>
+    <w:p>
+      <w:pPr>
+        <w:numPr>
+          <w:ilvl w:val="0"/>
+          <w:numId w:val="29"/>
+        </w:numPr>
+        <w:spacing w:before="100" w:beforeAutospacing="1" w:after="100" w:afterAutospacing="1" w:line="384" w:lineRule="atLeast"/>
+        <w:rPr>
+          <w:rFonts w:ascii="Helvetica Neue" w:eastAsia="Times New Roman" w:hAnsi="Helvetica Neue" w:cs="Times New Roman"/>
+          <w:color w:val="333333"/>
+          <w:lang w:val="en-US"/>
+        </w:rPr>
+      </w:pPr>
+      <w:r>
+        <w:rPr>
+          <w:rFonts w:ascii="Helvetica Neue" w:eastAsia="Times New Roman" w:hAnsi="Helvetica Neue" w:cs="Times New Roman"/>
+          <w:color w:val="333333"/>
+          <w:lang w:val="en-US"/>
+        </w:rPr>
+        <w:t>Send a test message to your own e-mail address</w:t>
+      </w:r>
+    </w:p>
+    <w:p>
+      <w:pPr>
+        <w:numPr>
+          <w:ilvl w:val="0"/>
+          <w:numId w:val="29"/>
+        </w:numPr>
+        <w:spacing w:before="100" w:beforeAutospacing="1" w:after="100" w:afterAutospacing="1" w:line="384" w:lineRule="atLeast"/>
+        <w:rPr>
+          <w:rFonts w:ascii="Helvetica Neue" w:eastAsia="Times New Roman" w:hAnsi="Helvetica Neue" w:cs="Times New Roman"/>
+          <w:color w:val="333333"/>
+          <w:lang w:val="en-US"/>
+        </w:rPr>
+      </w:pPr>
+      <w:r>
+        <w:rPr>
+          <w:rFonts w:ascii="Helvetica Neue" w:eastAsia="Times New Roman" w:hAnsi="Helvetica Neue" w:cs="Times New Roman"/>
+          <w:color w:val="333333"/>
+          <w:lang w:val="en-US"/>
+        </w:rPr>
+        <w:t>Send a test message to the client</w:t>
+      </w:r>
+    </w:p>
+    <w:p>
+      <w:pPr>
+        <w:numPr>
+          <w:ilvl w:val="0"/>
+          <w:numId w:val="29"/>
         </w:numPr>
         <w:spacing w:before="100" w:beforeAutospacing="1" w:after="100" w:afterAutospacing="1" w:line="384" w:lineRule="atLeast"/>
         <w:rPr>
@@ -416,7 +526,7 @@
       <w:pPr>
         <w:numPr>
           <w:ilvl w:val="0"/>
-          <w:numId w:val="6"/>
+          <w:numId w:val="30"/>
         </w:numPr>
         <w:spacing w:before="100" w:beforeAutospacing="1" w:after="100" w:afterAutospacing="1" w:line="384" w:lineRule="atLeast"/>
         <w:rPr>
@@ -456,7 +566,7 @@
       <w:pPr>
         <w:numPr>
           <w:ilvl w:val="0"/>
-          <w:numId w:val="6"/>
+          <w:numId w:val="30"/>
         </w:numPr>
         <w:spacing w:before="100" w:beforeAutospacing="1" w:after="100" w:afterAutospacing="1" w:line="384" w:lineRule="atLeast"/>
         <w:rPr>
@@ -471,6 +581,7 @@
           <w:color w:val="333333"/>
           <w:lang w:val="en-US"/>
         </w:rPr>
+        <w:lastRenderedPageBreak/>
         <w:t>Include the target keyword/search phrase in the page URL if possible.</w:t>
       </w:r>
     </w:p>
@@ -478,7 +589,7 @@
       <w:pPr>
         <w:numPr>
           <w:ilvl w:val="0"/>
-          <w:numId w:val="6"/>
+          <w:numId w:val="30"/>
         </w:numPr>
         <w:spacing w:before="100" w:beforeAutospacing="1" w:after="100" w:afterAutospacing="1" w:line="384" w:lineRule="atLeast"/>
         <w:rPr>
@@ -500,7 +611,7 @@
       <w:pPr>
         <w:numPr>
           <w:ilvl w:val="0"/>
-          <w:numId w:val="6"/>
+          <w:numId w:val="30"/>
         </w:numPr>
         <w:spacing w:before="100" w:beforeAutospacing="1" w:after="100" w:afterAutospacing="1" w:line="384" w:lineRule="atLeast"/>
         <w:rPr>
@@ -522,7 +633,7 @@
       <w:pPr>
         <w:numPr>
           <w:ilvl w:val="0"/>
-          <w:numId w:val="6"/>
+          <w:numId w:val="30"/>
         </w:numPr>
         <w:spacing w:before="100" w:beforeAutospacing="1" w:after="100" w:afterAutospacing="1" w:line="384" w:lineRule="atLeast"/>
         <w:rPr>
@@ -544,7 +655,7 @@
       <w:pPr>
         <w:numPr>
           <w:ilvl w:val="0"/>
-          <w:numId w:val="6"/>
+          <w:numId w:val="30"/>
         </w:numPr>
         <w:spacing w:before="100" w:beforeAutospacing="1" w:after="100" w:afterAutospacing="1" w:line="384" w:lineRule="atLeast"/>
         <w:rPr>
@@ -566,7 +677,7 @@
       <w:pPr>
         <w:numPr>
           <w:ilvl w:val="0"/>
-          <w:numId w:val="6"/>
+          <w:numId w:val="30"/>
         </w:numPr>
         <w:spacing w:before="100" w:beforeAutospacing="1" w:after="100" w:afterAutospacing="1" w:line="384" w:lineRule="atLeast"/>
         <w:rPr>
@@ -581,15 +692,32 @@
           <w:color w:val="333333"/>
           <w:lang w:val="en-US"/>
         </w:rPr>
-        <w:lastRenderedPageBreak/>
-        <w:t>Wrap contact information with Schema markup</w:t>
+        <w:t>Wrap contact information with </w:t>
+      </w:r>
+      <w:hyperlink r:id="rId7" w:history="1">
+        <w:r>
+          <w:rPr>
+            <w:rFonts w:ascii="Helvetica Neue" w:eastAsia="Times New Roman" w:hAnsi="Helvetica Neue" w:cs="Times New Roman"/>
+            <w:color w:val="4078C0"/>
+            <w:lang w:val="en-US"/>
+          </w:rPr>
+          <w:t>Schema</w:t>
+        </w:r>
+      </w:hyperlink>
+      <w:r>
+        <w:rPr>
+          <w:rFonts w:ascii="Helvetica Neue" w:eastAsia="Times New Roman" w:hAnsi="Helvetica Neue" w:cs="Times New Roman"/>
+          <w:color w:val="333333"/>
+          <w:lang w:val="en-US"/>
+        </w:rPr>
+        <w:t> markup</w:t>
       </w:r>
     </w:p>
     <w:p>
       <w:pPr>
         <w:numPr>
           <w:ilvl w:val="0"/>
-          <w:numId w:val="6"/>
+          <w:numId w:val="30"/>
         </w:numPr>
         <w:spacing w:before="100" w:beforeAutospacing="1" w:after="100" w:afterAutospacing="1" w:line="384" w:lineRule="atLeast"/>
         <w:rPr>
@@ -611,7 +739,7 @@
       <w:pPr>
         <w:numPr>
           <w:ilvl w:val="0"/>
-          <w:numId w:val="6"/>
+          <w:numId w:val="30"/>
         </w:numPr>
         <w:spacing w:before="100" w:beforeAutospacing="1" w:after="100" w:afterAutospacing="1" w:line="384" w:lineRule="atLeast"/>
         <w:rPr>
@@ -633,7 +761,7 @@
       <w:pPr>
         <w:numPr>
           <w:ilvl w:val="0"/>
-          <w:numId w:val="6"/>
+          <w:numId w:val="30"/>
         </w:numPr>
         <w:spacing w:before="100" w:beforeAutospacing="1" w:after="100" w:afterAutospacing="1" w:line="384" w:lineRule="atLeast"/>
         <w:rPr>
@@ -673,7 +801,7 @@
       <w:pPr>
         <w:numPr>
           <w:ilvl w:val="0"/>
-          <w:numId w:val="6"/>
+          <w:numId w:val="30"/>
         </w:numPr>
         <w:spacing w:before="100" w:beforeAutospacing="1" w:after="100" w:afterAutospacing="1" w:line="384" w:lineRule="atLeast"/>
         <w:rPr>
@@ -695,7 +823,7 @@
       <w:pPr>
         <w:numPr>
           <w:ilvl w:val="0"/>
-          <w:numId w:val="6"/>
+          <w:numId w:val="30"/>
         </w:numPr>
         <w:spacing w:before="100" w:beforeAutospacing="1" w:after="100" w:afterAutospacing="1" w:line="384" w:lineRule="atLeast"/>
         <w:rPr>
@@ -744,7 +872,7 @@
       <w:pPr>
         <w:numPr>
           <w:ilvl w:val="0"/>
-          <w:numId w:val="7"/>
+          <w:numId w:val="31"/>
         </w:numPr>
         <w:spacing w:before="100" w:beforeAutospacing="1" w:after="100" w:afterAutospacing="1" w:line="384" w:lineRule="atLeast"/>
         <w:rPr>
@@ -766,7 +894,7 @@
       <w:pPr>
         <w:numPr>
           <w:ilvl w:val="0"/>
-          <w:numId w:val="7"/>
+          <w:numId w:val="31"/>
         </w:numPr>
         <w:spacing w:before="100" w:beforeAutospacing="1" w:after="100" w:afterAutospacing="1" w:line="384" w:lineRule="atLeast"/>
         <w:rPr>
@@ -798,7 +926,7 @@
       <w:pPr>
         <w:numPr>
           <w:ilvl w:val="0"/>
-          <w:numId w:val="7"/>
+          <w:numId w:val="31"/>
         </w:numPr>
         <w:spacing w:before="100" w:beforeAutospacing="1" w:after="100" w:afterAutospacing="1" w:line="384" w:lineRule="atLeast"/>
         <w:rPr>
@@ -838,7 +966,7 @@
       <w:pPr>
         <w:numPr>
           <w:ilvl w:val="0"/>
-          <w:numId w:val="7"/>
+          <w:numId w:val="31"/>
         </w:numPr>
         <w:spacing w:before="100" w:beforeAutospacing="1" w:after="100" w:afterAutospacing="1" w:line="384" w:lineRule="atLeast"/>
         <w:rPr>
@@ -853,14 +981,14 @@
           <w:color w:val="333333"/>
           <w:lang w:val="en-US"/>
         </w:rPr>
-        <w:t>Create image size variations smaller screens where possible</w:t>
+        <w:t>Create image size variations for smaller screens where possible</w:t>
       </w:r>
     </w:p>
     <w:p>
       <w:pPr>
         <w:numPr>
           <w:ilvl w:val="0"/>
-          <w:numId w:val="7"/>
+          <w:numId w:val="31"/>
         </w:numPr>
         <w:spacing w:before="100" w:beforeAutospacing="1" w:after="100" w:afterAutospacing="1" w:line="384" w:lineRule="atLeast"/>
         <w:rPr>
@@ -892,7 +1020,7 @@
       <w:pPr>
         <w:numPr>
           <w:ilvl w:val="0"/>
-          <w:numId w:val="7"/>
+          <w:numId w:val="31"/>
         </w:numPr>
         <w:spacing w:before="100" w:beforeAutospacing="1" w:after="100" w:afterAutospacing="1" w:line="384" w:lineRule="atLeast"/>
         <w:rPr>
@@ -959,7 +1087,7 @@
       <w:pPr>
         <w:numPr>
           <w:ilvl w:val="0"/>
-          <w:numId w:val="8"/>
+          <w:numId w:val="32"/>
         </w:numPr>
         <w:spacing w:before="100" w:beforeAutospacing="1" w:after="100" w:afterAutospacing="1" w:line="384" w:lineRule="atLeast"/>
         <w:rPr>
@@ -981,7 +1109,7 @@
       <w:pPr>
         <w:numPr>
           <w:ilvl w:val="0"/>
-          <w:numId w:val="8"/>
+          <w:numId w:val="32"/>
         </w:numPr>
         <w:spacing w:before="100" w:beforeAutospacing="1" w:after="100" w:afterAutospacing="1" w:line="384" w:lineRule="atLeast"/>
         <w:rPr>
@@ -1000,13 +1128,18 @@
       </w:r>
     </w:p>
     <w:p>
+      <w:pPr>
+        <w:rPr>
+          <w:rFonts w:ascii="Arial" w:hAnsi="Arial" w:cs="Arial"/>
+        </w:rPr>
+      </w:pPr>
       <w:bookmarkStart w:id="0" w:name="_GoBack"/>
       <w:bookmarkEnd w:id="0"/>
     </w:p>
     <w:sectPr>
-      <w:headerReference w:type="even" r:id="rId7"/>
-      <w:headerReference w:type="default" r:id="rId8"/>
-      <w:headerReference w:type="first" r:id="rId9"/>
+      <w:headerReference w:type="even" r:id="rId8"/>
+      <w:headerReference w:type="default" r:id="rId9"/>
+      <w:headerReference w:type="first" r:id="rId10"/>
       <w:pgSz w:w="11900" w:h="16840"/>
       <w:pgMar w:top="1440" w:right="1440" w:bottom="1440" w:left="1440" w:header="708" w:footer="708" w:gutter="0"/>
       <w:cols w:space="708"/>
@@ -1087,6 +1220,7 @@
         </v:shapetype>
         <v:shape id="WordPictureWatermark2" o:spid="_x0000_s2050" type="#_x0000_t75" style="position:absolute;margin-left:0;margin-top:0;width:595.2pt;height:841.9pt;z-index:-251657216;mso-wrap-edited:f;mso-position-horizontal:center;mso-position-horizontal-relative:margin;mso-position-vertical:center;mso-position-vertical-relative:margin" wrapcoords="-27 0 -27 21581 21600 21581 21600 0 -27 0">
           <v:imagedata r:id="rId1" o:title="/Volumes/AdminDocs$/Branding/Headed Paper/Images/background.jpg"/>
+          <w10:wrap anchorx="margin" anchory="margin"/>
         </v:shape>
       </w:pict>
     </w:r>
@@ -1132,6 +1266,7 @@
         </v:shapetype>
         <v:shape id="WordPictureWatermark1" o:spid="_x0000_s2049" type="#_x0000_t75" style="position:absolute;margin-left:0;margin-top:0;width:595.2pt;height:841.9pt;z-index:-251658240;mso-wrap-edited:f;mso-position-horizontal:center;mso-position-horizontal-relative:margin;mso-position-vertical:center;mso-position-vertical-relative:margin" wrapcoords="-27 0 -27 21581 21600 21581 21600 0 -27 0">
           <v:imagedata r:id="rId1" o:title="/Volumes/AdminDocs$/Branding/Headed Paper/Images/background.jpg"/>
+          <w10:wrap anchorx="margin" anchory="margin"/>
         </v:shape>
       </w:pict>
     </w:r>
@@ -1172,6 +1307,7 @@
         </v:shapetype>
         <v:shape id="WordPictureWatermark3" o:spid="_x0000_s2051" type="#_x0000_t75" style="position:absolute;margin-left:0;margin-top:0;width:595.2pt;height:841.9pt;z-index:-251656192;mso-wrap-edited:f;mso-position-horizontal:center;mso-position-horizontal-relative:margin;mso-position-vertical:center;mso-position-vertical-relative:margin" wrapcoords="-27 0 -27 21581 21600 21581 21600 0 -27 0">
           <v:imagedata r:id="rId1" o:title="/Volumes/AdminDocs$/Branding/Headed Paper/Images/background.jpg"/>
+          <w10:wrap anchorx="margin" anchory="margin"/>
         </v:shape>
       </w:pict>
     </w:r>
@@ -1182,6 +1318,304 @@
 <file path=word/numbering.xml><?xml version="1.0" encoding="utf-8"?>
 <w:numbering xmlns:wpc="http://schemas.microsoft.com/office/word/2010/wordprocessingCanvas" xmlns:mo="http://schemas.microsoft.com/office/mac/office/2008/main" xmlns:mc="http://schemas.openxmlformats.org/markup-compatibility/2006" xmlns:mv="urn:schemas-microsoft-com:mac:vml" xmlns:o="urn:schemas-microsoft-com:office:office" xmlns:r="http://schemas.openxmlformats.org/officeDocument/2006/relationships" xmlns:m="http://schemas.openxmlformats.org/officeDocument/2006/math" xmlns:v="urn:schemas-microsoft-com:vml" xmlns:wp14="http://schemas.microsoft.com/office/word/2010/wordprocessingDrawing" xmlns:wp="http://schemas.openxmlformats.org/drawingml/2006/wordprocessingDrawing" xmlns:w10="urn:schemas-microsoft-com:office:word" xmlns:w="http://schemas.openxmlformats.org/wordprocessingml/2006/main" xmlns:w14="http://schemas.microsoft.com/office/word/2010/wordml" xmlns:w15="http://schemas.microsoft.com/office/word/2012/wordml" xmlns:wpg="http://schemas.microsoft.com/office/word/2010/wordprocessingGroup" xmlns:wpi="http://schemas.microsoft.com/office/word/2010/wordprocessingInk" xmlns:wne="http://schemas.microsoft.com/office/word/2006/wordml" xmlns:wps="http://schemas.microsoft.com/office/word/2010/wordprocessingShape" mc:Ignorable="w14 w15 wp14">
   <w:abstractNum w:abstractNumId="0">
+    <w:nsid w:val="06A16C08"/>
+    <w:multiLevelType w:val="multilevel"/>
+    <w:tmpl w:val="81E49A46"/>
+    <w:lvl w:ilvl="0">
+      <w:start w:val="1"/>
+      <w:numFmt w:val="bullet"/>
+      <w:lvlText w:val=""/>
+      <w:lvlJc w:val="left"/>
+      <w:pPr>
+        <w:tabs>
+          <w:tab w:val="num" w:pos="720"/>
+        </w:tabs>
+        <w:ind w:left="720" w:hanging="360"/>
+      </w:pPr>
+      <w:rPr>
+        <w:rFonts w:ascii="Symbol" w:hAnsi="Symbol" w:hint="default"/>
+        <w:sz w:val="20"/>
+      </w:rPr>
+    </w:lvl>
+    <w:lvl w:ilvl="1" w:tentative="1">
+      <w:start w:val="1"/>
+      <w:numFmt w:val="bullet"/>
+      <w:lvlText w:val="o"/>
+      <w:lvlJc w:val="left"/>
+      <w:pPr>
+        <w:tabs>
+          <w:tab w:val="num" w:pos="1440"/>
+        </w:tabs>
+        <w:ind w:left="1440" w:hanging="360"/>
+      </w:pPr>
+      <w:rPr>
+        <w:rFonts w:ascii="Courier New" w:hAnsi="Courier New" w:hint="default"/>
+        <w:sz w:val="20"/>
+      </w:rPr>
+    </w:lvl>
+    <w:lvl w:ilvl="2" w:tentative="1">
+      <w:start w:val="1"/>
+      <w:numFmt w:val="bullet"/>
+      <w:lvlText w:val=""/>
+      <w:lvlJc w:val="left"/>
+      <w:pPr>
+        <w:tabs>
+          <w:tab w:val="num" w:pos="2160"/>
+        </w:tabs>
+        <w:ind w:left="2160" w:hanging="360"/>
+      </w:pPr>
+      <w:rPr>
+        <w:rFonts w:ascii="Wingdings" w:hAnsi="Wingdings" w:hint="default"/>
+        <w:sz w:val="20"/>
+      </w:rPr>
+    </w:lvl>
+    <w:lvl w:ilvl="3" w:tentative="1">
+      <w:start w:val="1"/>
+      <w:numFmt w:val="bullet"/>
+      <w:lvlText w:val=""/>
+      <w:lvlJc w:val="left"/>
+      <w:pPr>
+        <w:tabs>
+          <w:tab w:val="num" w:pos="2880"/>
+        </w:tabs>
+        <w:ind w:left="2880" w:hanging="360"/>
+      </w:pPr>
+      <w:rPr>
+        <w:rFonts w:ascii="Wingdings" w:hAnsi="Wingdings" w:hint="default"/>
+        <w:sz w:val="20"/>
+      </w:rPr>
+    </w:lvl>
+    <w:lvl w:ilvl="4" w:tentative="1">
+      <w:start w:val="1"/>
+      <w:numFmt w:val="bullet"/>
+      <w:lvlText w:val=""/>
+      <w:lvlJc w:val="left"/>
+      <w:pPr>
+        <w:tabs>
+          <w:tab w:val="num" w:pos="3600"/>
+        </w:tabs>
+        <w:ind w:left="3600" w:hanging="360"/>
+      </w:pPr>
+      <w:rPr>
+        <w:rFonts w:ascii="Wingdings" w:hAnsi="Wingdings" w:hint="default"/>
+        <w:sz w:val="20"/>
+      </w:rPr>
+    </w:lvl>
+    <w:lvl w:ilvl="5" w:tentative="1">
+      <w:start w:val="1"/>
+      <w:numFmt w:val="bullet"/>
+      <w:lvlText w:val=""/>
+      <w:lvlJc w:val="left"/>
+      <w:pPr>
+        <w:tabs>
+          <w:tab w:val="num" w:pos="4320"/>
+        </w:tabs>
+        <w:ind w:left="4320" w:hanging="360"/>
+      </w:pPr>
+      <w:rPr>
+        <w:rFonts w:ascii="Wingdings" w:hAnsi="Wingdings" w:hint="default"/>
+        <w:sz w:val="20"/>
+      </w:rPr>
+    </w:lvl>
+    <w:lvl w:ilvl="6" w:tentative="1">
+      <w:start w:val="1"/>
+      <w:numFmt w:val="bullet"/>
+      <w:lvlText w:val=""/>
+      <w:lvlJc w:val="left"/>
+      <w:pPr>
+        <w:tabs>
+          <w:tab w:val="num" w:pos="5040"/>
+        </w:tabs>
+        <w:ind w:left="5040" w:hanging="360"/>
+      </w:pPr>
+      <w:rPr>
+        <w:rFonts w:ascii="Wingdings" w:hAnsi="Wingdings" w:hint="default"/>
+        <w:sz w:val="20"/>
+      </w:rPr>
+    </w:lvl>
+    <w:lvl w:ilvl="7" w:tentative="1">
+      <w:start w:val="1"/>
+      <w:numFmt w:val="bullet"/>
+      <w:lvlText w:val=""/>
+      <w:lvlJc w:val="left"/>
+      <w:pPr>
+        <w:tabs>
+          <w:tab w:val="num" w:pos="5760"/>
+        </w:tabs>
+        <w:ind w:left="5760" w:hanging="360"/>
+      </w:pPr>
+      <w:rPr>
+        <w:rFonts w:ascii="Wingdings" w:hAnsi="Wingdings" w:hint="default"/>
+        <w:sz w:val="20"/>
+      </w:rPr>
+    </w:lvl>
+    <w:lvl w:ilvl="8" w:tentative="1">
+      <w:start w:val="1"/>
+      <w:numFmt w:val="bullet"/>
+      <w:lvlText w:val=""/>
+      <w:lvlJc w:val="left"/>
+      <w:pPr>
+        <w:tabs>
+          <w:tab w:val="num" w:pos="6480"/>
+        </w:tabs>
+        <w:ind w:left="6480" w:hanging="360"/>
+      </w:pPr>
+      <w:rPr>
+        <w:rFonts w:ascii="Wingdings" w:hAnsi="Wingdings" w:hint="default"/>
+        <w:sz w:val="20"/>
+      </w:rPr>
+    </w:lvl>
+  </w:abstractNum>
+  <w:abstractNum w:abstractNumId="1">
+    <w:nsid w:val="08AE24CC"/>
+    <w:multiLevelType w:val="multilevel"/>
+    <w:tmpl w:val="C00AD924"/>
+    <w:lvl w:ilvl="0">
+      <w:start w:val="1"/>
+      <w:numFmt w:val="bullet"/>
+      <w:lvlText w:val=""/>
+      <w:lvlJc w:val="left"/>
+      <w:pPr>
+        <w:tabs>
+          <w:tab w:val="num" w:pos="720"/>
+        </w:tabs>
+        <w:ind w:left="720" w:hanging="360"/>
+      </w:pPr>
+      <w:rPr>
+        <w:rFonts w:ascii="Symbol" w:hAnsi="Symbol" w:hint="default"/>
+        <w:sz w:val="20"/>
+      </w:rPr>
+    </w:lvl>
+    <w:lvl w:ilvl="1">
+      <w:start w:val="1"/>
+      <w:numFmt w:val="bullet"/>
+      <w:lvlText w:val="o"/>
+      <w:lvlJc w:val="left"/>
+      <w:pPr>
+        <w:tabs>
+          <w:tab w:val="num" w:pos="1440"/>
+        </w:tabs>
+        <w:ind w:left="1440" w:hanging="360"/>
+      </w:pPr>
+      <w:rPr>
+        <w:rFonts w:ascii="Courier New" w:hAnsi="Courier New" w:hint="default"/>
+        <w:sz w:val="20"/>
+      </w:rPr>
+    </w:lvl>
+    <w:lvl w:ilvl="2" w:tentative="1">
+      <w:start w:val="1"/>
+      <w:numFmt w:val="bullet"/>
+      <w:lvlText w:val=""/>
+      <w:lvlJc w:val="left"/>
+      <w:pPr>
+        <w:tabs>
+          <w:tab w:val="num" w:pos="2160"/>
+        </w:tabs>
+        <w:ind w:left="2160" w:hanging="360"/>
+      </w:pPr>
+      <w:rPr>
+        <w:rFonts w:ascii="Wingdings" w:hAnsi="Wingdings" w:hint="default"/>
+        <w:sz w:val="20"/>
+      </w:rPr>
+    </w:lvl>
+    <w:lvl w:ilvl="3" w:tentative="1">
+      <w:start w:val="1"/>
+      <w:numFmt w:val="bullet"/>
+      <w:lvlText w:val=""/>
+      <w:lvlJc w:val="left"/>
+      <w:pPr>
+        <w:tabs>
+          <w:tab w:val="num" w:pos="2880"/>
+        </w:tabs>
+        <w:ind w:left="2880" w:hanging="360"/>
+      </w:pPr>
+      <w:rPr>
+        <w:rFonts w:ascii="Wingdings" w:hAnsi="Wingdings" w:hint="default"/>
+        <w:sz w:val="20"/>
+      </w:rPr>
+    </w:lvl>
+    <w:lvl w:ilvl="4" w:tentative="1">
+      <w:start w:val="1"/>
+      <w:numFmt w:val="bullet"/>
+      <w:lvlText w:val=""/>
+      <w:lvlJc w:val="left"/>
+      <w:pPr>
+        <w:tabs>
+          <w:tab w:val="num" w:pos="3600"/>
+        </w:tabs>
+        <w:ind w:left="3600" w:hanging="360"/>
+      </w:pPr>
+      <w:rPr>
+        <w:rFonts w:ascii="Wingdings" w:hAnsi="Wingdings" w:hint="default"/>
+        <w:sz w:val="20"/>
+      </w:rPr>
+    </w:lvl>
+    <w:lvl w:ilvl="5" w:tentative="1">
+      <w:start w:val="1"/>
+      <w:numFmt w:val="bullet"/>
+      <w:lvlText w:val=""/>
+      <w:lvlJc w:val="left"/>
+      <w:pPr>
+        <w:tabs>
+          <w:tab w:val="num" w:pos="4320"/>
+        </w:tabs>
+        <w:ind w:left="4320" w:hanging="360"/>
+      </w:pPr>
+      <w:rPr>
+        <w:rFonts w:ascii="Wingdings" w:hAnsi="Wingdings" w:hint="default"/>
+        <w:sz w:val="20"/>
+      </w:rPr>
+    </w:lvl>
+    <w:lvl w:ilvl="6" w:tentative="1">
+      <w:start w:val="1"/>
+      <w:numFmt w:val="bullet"/>
+      <w:lvlText w:val=""/>
+      <w:lvlJc w:val="left"/>
+      <w:pPr>
+        <w:tabs>
+          <w:tab w:val="num" w:pos="5040"/>
+        </w:tabs>
+        <w:ind w:left="5040" w:hanging="360"/>
+      </w:pPr>
+      <w:rPr>
+        <w:rFonts w:ascii="Wingdings" w:hAnsi="Wingdings" w:hint="default"/>
+        <w:sz w:val="20"/>
+      </w:rPr>
+    </w:lvl>
+    <w:lvl w:ilvl="7" w:tentative="1">
+      <w:start w:val="1"/>
+      <w:numFmt w:val="bullet"/>
+      <w:lvlText w:val=""/>
+      <w:lvlJc w:val="left"/>
+      <w:pPr>
+        <w:tabs>
+          <w:tab w:val="num" w:pos="5760"/>
+        </w:tabs>
+        <w:ind w:left="5760" w:hanging="360"/>
+      </w:pPr>
+      <w:rPr>
+        <w:rFonts w:ascii="Wingdings" w:hAnsi="Wingdings" w:hint="default"/>
+        <w:sz w:val="20"/>
+      </w:rPr>
+    </w:lvl>
+    <w:lvl w:ilvl="8" w:tentative="1">
+      <w:start w:val="1"/>
+      <w:numFmt w:val="bullet"/>
+      <w:lvlText w:val=""/>
+      <w:lvlJc w:val="left"/>
+      <w:pPr>
+        <w:tabs>
+          <w:tab w:val="num" w:pos="6480"/>
+        </w:tabs>
+        <w:ind w:left="6480" w:hanging="360"/>
+      </w:pPr>
+      <w:rPr>
+        <w:rFonts w:ascii="Wingdings" w:hAnsi="Wingdings" w:hint="default"/>
+        <w:sz w:val="20"/>
+      </w:rPr>
+    </w:lvl>
+  </w:abstractNum>
+  <w:abstractNum w:abstractNumId="2">
     <w:nsid w:val="08D16BE9"/>
     <w:multiLevelType w:val="multilevel"/>
     <w:tmpl w:val="3692F572"/>
@@ -1330,7 +1764,7 @@
       </w:rPr>
     </w:lvl>
   </w:abstractNum>
-  <w:abstractNum w:abstractNumId="1">
+  <w:abstractNum w:abstractNumId="3">
     <w:nsid w:val="185D690A"/>
     <w:multiLevelType w:val="multilevel"/>
     <w:tmpl w:val="F74E0F2E"/>
@@ -1479,7 +1913,156 @@
       </w:rPr>
     </w:lvl>
   </w:abstractNum>
-  <w:abstractNum w:abstractNumId="2">
+  <w:abstractNum w:abstractNumId="4">
+    <w:nsid w:val="1FCB5F06"/>
+    <w:multiLevelType w:val="multilevel"/>
+    <w:tmpl w:val="44B2B93A"/>
+    <w:lvl w:ilvl="0">
+      <w:start w:val="1"/>
+      <w:numFmt w:val="bullet"/>
+      <w:lvlText w:val=""/>
+      <w:lvlJc w:val="left"/>
+      <w:pPr>
+        <w:tabs>
+          <w:tab w:val="num" w:pos="720"/>
+        </w:tabs>
+        <w:ind w:left="720" w:hanging="360"/>
+      </w:pPr>
+      <w:rPr>
+        <w:rFonts w:ascii="Symbol" w:hAnsi="Symbol" w:hint="default"/>
+        <w:sz w:val="20"/>
+      </w:rPr>
+    </w:lvl>
+    <w:lvl w:ilvl="1" w:tentative="1">
+      <w:start w:val="1"/>
+      <w:numFmt w:val="bullet"/>
+      <w:lvlText w:val="o"/>
+      <w:lvlJc w:val="left"/>
+      <w:pPr>
+        <w:tabs>
+          <w:tab w:val="num" w:pos="1440"/>
+        </w:tabs>
+        <w:ind w:left="1440" w:hanging="360"/>
+      </w:pPr>
+      <w:rPr>
+        <w:rFonts w:ascii="Courier New" w:hAnsi="Courier New" w:hint="default"/>
+        <w:sz w:val="20"/>
+      </w:rPr>
+    </w:lvl>
+    <w:lvl w:ilvl="2" w:tentative="1">
+      <w:start w:val="1"/>
+      <w:numFmt w:val="bullet"/>
+      <w:lvlText w:val=""/>
+      <w:lvlJc w:val="left"/>
+      <w:pPr>
+        <w:tabs>
+          <w:tab w:val="num" w:pos="2160"/>
+        </w:tabs>
+        <w:ind w:left="2160" w:hanging="360"/>
+      </w:pPr>
+      <w:rPr>
+        <w:rFonts w:ascii="Wingdings" w:hAnsi="Wingdings" w:hint="default"/>
+        <w:sz w:val="20"/>
+      </w:rPr>
+    </w:lvl>
+    <w:lvl w:ilvl="3" w:tentative="1">
+      <w:start w:val="1"/>
+      <w:numFmt w:val="bullet"/>
+      <w:lvlText w:val=""/>
+      <w:lvlJc w:val="left"/>
+      <w:pPr>
+        <w:tabs>
+          <w:tab w:val="num" w:pos="2880"/>
+        </w:tabs>
+        <w:ind w:left="2880" w:hanging="360"/>
+      </w:pPr>
+      <w:rPr>
+        <w:rFonts w:ascii="Wingdings" w:hAnsi="Wingdings" w:hint="default"/>
+        <w:sz w:val="20"/>
+      </w:rPr>
+    </w:lvl>
+    <w:lvl w:ilvl="4" w:tentative="1">
+      <w:start w:val="1"/>
+      <w:numFmt w:val="bullet"/>
+      <w:lvlText w:val=""/>
+      <w:lvlJc w:val="left"/>
+      <w:pPr>
+        <w:tabs>
+          <w:tab w:val="num" w:pos="3600"/>
+        </w:tabs>
+        <w:ind w:left="3600" w:hanging="360"/>
+      </w:pPr>
+      <w:rPr>
+        <w:rFonts w:ascii="Wingdings" w:hAnsi="Wingdings" w:hint="default"/>
+        <w:sz w:val="20"/>
+      </w:rPr>
+    </w:lvl>
+    <w:lvl w:ilvl="5" w:tentative="1">
+      <w:start w:val="1"/>
+      <w:numFmt w:val="bullet"/>
+      <w:lvlText w:val=""/>
+      <w:lvlJc w:val="left"/>
+      <w:pPr>
+        <w:tabs>
+          <w:tab w:val="num" w:pos="4320"/>
+        </w:tabs>
+        <w:ind w:left="4320" w:hanging="360"/>
+      </w:pPr>
+      <w:rPr>
+        <w:rFonts w:ascii="Wingdings" w:hAnsi="Wingdings" w:hint="default"/>
+        <w:sz w:val="20"/>
+      </w:rPr>
+    </w:lvl>
+    <w:lvl w:ilvl="6" w:tentative="1">
+      <w:start w:val="1"/>
+      <w:numFmt w:val="bullet"/>
+      <w:lvlText w:val=""/>
+      <w:lvlJc w:val="left"/>
+      <w:pPr>
+        <w:tabs>
+          <w:tab w:val="num" w:pos="5040"/>
+        </w:tabs>
+        <w:ind w:left="5040" w:hanging="360"/>
+      </w:pPr>
+      <w:rPr>
+        <w:rFonts w:ascii="Wingdings" w:hAnsi="Wingdings" w:hint="default"/>
+        <w:sz w:val="20"/>
+      </w:rPr>
+    </w:lvl>
+    <w:lvl w:ilvl="7" w:tentative="1">
+      <w:start w:val="1"/>
+      <w:numFmt w:val="bullet"/>
+      <w:lvlText w:val=""/>
+      <w:lvlJc w:val="left"/>
+      <w:pPr>
+        <w:tabs>
+          <w:tab w:val="num" w:pos="5760"/>
+        </w:tabs>
+        <w:ind w:left="5760" w:hanging="360"/>
+      </w:pPr>
+      <w:rPr>
+        <w:rFonts w:ascii="Wingdings" w:hAnsi="Wingdings" w:hint="default"/>
+        <w:sz w:val="20"/>
+      </w:rPr>
+    </w:lvl>
+    <w:lvl w:ilvl="8" w:tentative="1">
+      <w:start w:val="1"/>
+      <w:numFmt w:val="bullet"/>
+      <w:lvlText w:val=""/>
+      <w:lvlJc w:val="left"/>
+      <w:pPr>
+        <w:tabs>
+          <w:tab w:val="num" w:pos="6480"/>
+        </w:tabs>
+        <w:ind w:left="6480" w:hanging="360"/>
+      </w:pPr>
+      <w:rPr>
+        <w:rFonts w:ascii="Wingdings" w:hAnsi="Wingdings" w:hint="default"/>
+        <w:sz w:val="20"/>
+      </w:rPr>
+    </w:lvl>
+  </w:abstractNum>
+  <w:abstractNum w:abstractNumId="5">
     <w:nsid w:val="217825B7"/>
     <w:multiLevelType w:val="multilevel"/>
     <w:tmpl w:val="0A28DDD6"/>
@@ -1628,7 +2211,1050 @@
       </w:rPr>
     </w:lvl>
   </w:abstractNum>
-  <w:abstractNum w:abstractNumId="3">
+  <w:abstractNum w:abstractNumId="6">
+    <w:nsid w:val="255D13D7"/>
+    <w:multiLevelType w:val="multilevel"/>
+    <w:tmpl w:val="9EA0E65E"/>
+    <w:lvl w:ilvl="0">
+      <w:start w:val="1"/>
+      <w:numFmt w:val="bullet"/>
+      <w:lvlText w:val=""/>
+      <w:lvlJc w:val="left"/>
+      <w:pPr>
+        <w:tabs>
+          <w:tab w:val="num" w:pos="720"/>
+        </w:tabs>
+        <w:ind w:left="720" w:hanging="360"/>
+      </w:pPr>
+      <w:rPr>
+        <w:rFonts w:ascii="Symbol" w:hAnsi="Symbol" w:hint="default"/>
+        <w:sz w:val="20"/>
+      </w:rPr>
+    </w:lvl>
+    <w:lvl w:ilvl="1" w:tentative="1">
+      <w:start w:val="1"/>
+      <w:numFmt w:val="bullet"/>
+      <w:lvlText w:val="o"/>
+      <w:lvlJc w:val="left"/>
+      <w:pPr>
+        <w:tabs>
+          <w:tab w:val="num" w:pos="1440"/>
+        </w:tabs>
+        <w:ind w:left="1440" w:hanging="360"/>
+      </w:pPr>
+      <w:rPr>
+        <w:rFonts w:ascii="Courier New" w:hAnsi="Courier New" w:hint="default"/>
+        <w:sz w:val="20"/>
+      </w:rPr>
+    </w:lvl>
+    <w:lvl w:ilvl="2" w:tentative="1">
+      <w:start w:val="1"/>
+      <w:numFmt w:val="bullet"/>
+      <w:lvlText w:val=""/>
+      <w:lvlJc w:val="left"/>
+      <w:pPr>
+        <w:tabs>
+          <w:tab w:val="num" w:pos="2160"/>
+        </w:tabs>
+        <w:ind w:left="2160" w:hanging="360"/>
+      </w:pPr>
+      <w:rPr>
+        <w:rFonts w:ascii="Wingdings" w:hAnsi="Wingdings" w:hint="default"/>
+        <w:sz w:val="20"/>
+      </w:rPr>
+    </w:lvl>
+    <w:lvl w:ilvl="3" w:tentative="1">
+      <w:start w:val="1"/>
+      <w:numFmt w:val="bullet"/>
+      <w:lvlText w:val=""/>
+      <w:lvlJc w:val="left"/>
+      <w:pPr>
+        <w:tabs>
+          <w:tab w:val="num" w:pos="2880"/>
+        </w:tabs>
+        <w:ind w:left="2880" w:hanging="360"/>
+      </w:pPr>
+      <w:rPr>
+        <w:rFonts w:ascii="Wingdings" w:hAnsi="Wingdings" w:hint="default"/>
+        <w:sz w:val="20"/>
+      </w:rPr>
+    </w:lvl>
+    <w:lvl w:ilvl="4" w:tentative="1">
+      <w:start w:val="1"/>
+      <w:numFmt w:val="bullet"/>
+      <w:lvlText w:val=""/>
+      <w:lvlJc w:val="left"/>
+      <w:pPr>
+        <w:tabs>
+          <w:tab w:val="num" w:pos="3600"/>
+        </w:tabs>
+        <w:ind w:left="3600" w:hanging="360"/>
+      </w:pPr>
+      <w:rPr>
+        <w:rFonts w:ascii="Wingdings" w:hAnsi="Wingdings" w:hint="default"/>
+        <w:sz w:val="20"/>
+      </w:rPr>
+    </w:lvl>
+    <w:lvl w:ilvl="5" w:tentative="1">
+      <w:start w:val="1"/>
+      <w:numFmt w:val="bullet"/>
+      <w:lvlText w:val=""/>
+      <w:lvlJc w:val="left"/>
+      <w:pPr>
+        <w:tabs>
+          <w:tab w:val="num" w:pos="4320"/>
+        </w:tabs>
+        <w:ind w:left="4320" w:hanging="360"/>
+      </w:pPr>
+      <w:rPr>
+        <w:rFonts w:ascii="Wingdings" w:hAnsi="Wingdings" w:hint="default"/>
+        <w:sz w:val="20"/>
+      </w:rPr>
+    </w:lvl>
+    <w:lvl w:ilvl="6" w:tentative="1">
+      <w:start w:val="1"/>
+      <w:numFmt w:val="bullet"/>
+      <w:lvlText w:val=""/>
+      <w:lvlJc w:val="left"/>
+      <w:pPr>
+        <w:tabs>
+          <w:tab w:val="num" w:pos="5040"/>
+        </w:tabs>
+        <w:ind w:left="5040" w:hanging="360"/>
+      </w:pPr>
+      <w:rPr>
+        <w:rFonts w:ascii="Wingdings" w:hAnsi="Wingdings" w:hint="default"/>
+        <w:sz w:val="20"/>
+      </w:rPr>
+    </w:lvl>
+    <w:lvl w:ilvl="7" w:tentative="1">
+      <w:start w:val="1"/>
+      <w:numFmt w:val="bullet"/>
+      <w:lvlText w:val=""/>
+      <w:lvlJc w:val="left"/>
+      <w:pPr>
+        <w:tabs>
+          <w:tab w:val="num" w:pos="5760"/>
+        </w:tabs>
+        <w:ind w:left="5760" w:hanging="360"/>
+      </w:pPr>
+      <w:rPr>
+        <w:rFonts w:ascii="Wingdings" w:hAnsi="Wingdings" w:hint="default"/>
+        <w:sz w:val="20"/>
+      </w:rPr>
+    </w:lvl>
+    <w:lvl w:ilvl="8" w:tentative="1">
+      <w:start w:val="1"/>
+      <w:numFmt w:val="bullet"/>
+      <w:lvlText w:val=""/>
+      <w:lvlJc w:val="left"/>
+      <w:pPr>
+        <w:tabs>
+          <w:tab w:val="num" w:pos="6480"/>
+        </w:tabs>
+        <w:ind w:left="6480" w:hanging="360"/>
+      </w:pPr>
+      <w:rPr>
+        <w:rFonts w:ascii="Wingdings" w:hAnsi="Wingdings" w:hint="default"/>
+        <w:sz w:val="20"/>
+      </w:rPr>
+    </w:lvl>
+  </w:abstractNum>
+  <w:abstractNum w:abstractNumId="7">
+    <w:nsid w:val="295270F2"/>
+    <w:multiLevelType w:val="multilevel"/>
+    <w:tmpl w:val="A564A032"/>
+    <w:lvl w:ilvl="0">
+      <w:start w:val="1"/>
+      <w:numFmt w:val="bullet"/>
+      <w:lvlText w:val=""/>
+      <w:lvlJc w:val="left"/>
+      <w:pPr>
+        <w:tabs>
+          <w:tab w:val="num" w:pos="720"/>
+        </w:tabs>
+        <w:ind w:left="720" w:hanging="360"/>
+      </w:pPr>
+      <w:rPr>
+        <w:rFonts w:ascii="Symbol" w:hAnsi="Symbol" w:hint="default"/>
+        <w:sz w:val="20"/>
+      </w:rPr>
+    </w:lvl>
+    <w:lvl w:ilvl="1">
+      <w:start w:val="1"/>
+      <w:numFmt w:val="bullet"/>
+      <w:lvlText w:val="o"/>
+      <w:lvlJc w:val="left"/>
+      <w:pPr>
+        <w:tabs>
+          <w:tab w:val="num" w:pos="1440"/>
+        </w:tabs>
+        <w:ind w:left="1440" w:hanging="360"/>
+      </w:pPr>
+      <w:rPr>
+        <w:rFonts w:ascii="Courier New" w:hAnsi="Courier New" w:hint="default"/>
+        <w:sz w:val="20"/>
+      </w:rPr>
+    </w:lvl>
+    <w:lvl w:ilvl="2" w:tentative="1">
+      <w:start w:val="1"/>
+      <w:numFmt w:val="bullet"/>
+      <w:lvlText w:val=""/>
+      <w:lvlJc w:val="left"/>
+      <w:pPr>
+        <w:tabs>
+          <w:tab w:val="num" w:pos="2160"/>
+        </w:tabs>
+        <w:ind w:left="2160" w:hanging="360"/>
+      </w:pPr>
+      <w:rPr>
+        <w:rFonts w:ascii="Wingdings" w:hAnsi="Wingdings" w:hint="default"/>
+        <w:sz w:val="20"/>
+      </w:rPr>
+    </w:lvl>
+    <w:lvl w:ilvl="3" w:tentative="1">
+      <w:start w:val="1"/>
+      <w:numFmt w:val="bullet"/>
+      <w:lvlText w:val=""/>
+      <w:lvlJc w:val="left"/>
+      <w:pPr>
+        <w:tabs>
+          <w:tab w:val="num" w:pos="2880"/>
+        </w:tabs>
+        <w:ind w:left="2880" w:hanging="360"/>
+      </w:pPr>
+      <w:rPr>
+        <w:rFonts w:ascii="Wingdings" w:hAnsi="Wingdings" w:hint="default"/>
+        <w:sz w:val="20"/>
+      </w:rPr>
+    </w:lvl>
+    <w:lvl w:ilvl="4" w:tentative="1">
+      <w:start w:val="1"/>
+      <w:numFmt w:val="bullet"/>
+      <w:lvlText w:val=""/>
+      <w:lvlJc w:val="left"/>
+      <w:pPr>
+        <w:tabs>
+          <w:tab w:val="num" w:pos="3600"/>
+        </w:tabs>
+        <w:ind w:left="3600" w:hanging="360"/>
+      </w:pPr>
+      <w:rPr>
+        <w:rFonts w:ascii="Wingdings" w:hAnsi="Wingdings" w:hint="default"/>
+        <w:sz w:val="20"/>
+      </w:rPr>
+    </w:lvl>
+    <w:lvl w:ilvl="5" w:tentative="1">
+      <w:start w:val="1"/>
+      <w:numFmt w:val="bullet"/>
+      <w:lvlText w:val=""/>
+      <w:lvlJc w:val="left"/>
+      <w:pPr>
+        <w:tabs>
+          <w:tab w:val="num" w:pos="4320"/>
+        </w:tabs>
+        <w:ind w:left="4320" w:hanging="360"/>
+      </w:pPr>
+      <w:rPr>
+        <w:rFonts w:ascii="Wingdings" w:hAnsi="Wingdings" w:hint="default"/>
+        <w:sz w:val="20"/>
+      </w:rPr>
+    </w:lvl>
+    <w:lvl w:ilvl="6" w:tentative="1">
+      <w:start w:val="1"/>
+      <w:numFmt w:val="bullet"/>
+      <w:lvlText w:val=""/>
+      <w:lvlJc w:val="left"/>
+      <w:pPr>
+        <w:tabs>
+          <w:tab w:val="num" w:pos="5040"/>
+        </w:tabs>
+        <w:ind w:left="5040" w:hanging="360"/>
+      </w:pPr>
+      <w:rPr>
+        <w:rFonts w:ascii="Wingdings" w:hAnsi="Wingdings" w:hint="default"/>
+        <w:sz w:val="20"/>
+      </w:rPr>
+    </w:lvl>
+    <w:lvl w:ilvl="7" w:tentative="1">
+      <w:start w:val="1"/>
+      <w:numFmt w:val="bullet"/>
+      <w:lvlText w:val=""/>
+      <w:lvlJc w:val="left"/>
+      <w:pPr>
+        <w:tabs>
+          <w:tab w:val="num" w:pos="5760"/>
+        </w:tabs>
+        <w:ind w:left="5760" w:hanging="360"/>
+      </w:pPr>
+      <w:rPr>
+        <w:rFonts w:ascii="Wingdings" w:hAnsi="Wingdings" w:hint="default"/>
+        <w:sz w:val="20"/>
+      </w:rPr>
+    </w:lvl>
+    <w:lvl w:ilvl="8" w:tentative="1">
+      <w:start w:val="1"/>
+      <w:numFmt w:val="bullet"/>
+      <w:lvlText w:val=""/>
+      <w:lvlJc w:val="left"/>
+      <w:pPr>
+        <w:tabs>
+          <w:tab w:val="num" w:pos="6480"/>
+        </w:tabs>
+        <w:ind w:left="6480" w:hanging="360"/>
+      </w:pPr>
+      <w:rPr>
+        <w:rFonts w:ascii="Wingdings" w:hAnsi="Wingdings" w:hint="default"/>
+        <w:sz w:val="20"/>
+      </w:rPr>
+    </w:lvl>
+  </w:abstractNum>
+  <w:abstractNum w:abstractNumId="8">
+    <w:nsid w:val="31350CAB"/>
+    <w:multiLevelType w:val="multilevel"/>
+    <w:tmpl w:val="5BA66718"/>
+    <w:lvl w:ilvl="0">
+      <w:start w:val="1"/>
+      <w:numFmt w:val="bullet"/>
+      <w:lvlText w:val=""/>
+      <w:lvlJc w:val="left"/>
+      <w:pPr>
+        <w:tabs>
+          <w:tab w:val="num" w:pos="720"/>
+        </w:tabs>
+        <w:ind w:left="720" w:hanging="360"/>
+      </w:pPr>
+      <w:rPr>
+        <w:rFonts w:ascii="Symbol" w:hAnsi="Symbol" w:hint="default"/>
+        <w:sz w:val="20"/>
+      </w:rPr>
+    </w:lvl>
+    <w:lvl w:ilvl="1" w:tentative="1">
+      <w:start w:val="1"/>
+      <w:numFmt w:val="bullet"/>
+      <w:lvlText w:val="o"/>
+      <w:lvlJc w:val="left"/>
+      <w:pPr>
+        <w:tabs>
+          <w:tab w:val="num" w:pos="1440"/>
+        </w:tabs>
+        <w:ind w:left="1440" w:hanging="360"/>
+      </w:pPr>
+      <w:rPr>
+        <w:rFonts w:ascii="Courier New" w:hAnsi="Courier New" w:hint="default"/>
+        <w:sz w:val="20"/>
+      </w:rPr>
+    </w:lvl>
+    <w:lvl w:ilvl="2" w:tentative="1">
+      <w:start w:val="1"/>
+      <w:numFmt w:val="bullet"/>
+      <w:lvlText w:val=""/>
+      <w:lvlJc w:val="left"/>
+      <w:pPr>
+        <w:tabs>
+          <w:tab w:val="num" w:pos="2160"/>
+        </w:tabs>
+        <w:ind w:left="2160" w:hanging="360"/>
+      </w:pPr>
+      <w:rPr>
+        <w:rFonts w:ascii="Wingdings" w:hAnsi="Wingdings" w:hint="default"/>
+        <w:sz w:val="20"/>
+      </w:rPr>
+    </w:lvl>
+    <w:lvl w:ilvl="3" w:tentative="1">
+      <w:start w:val="1"/>
+      <w:numFmt w:val="bullet"/>
+      <w:lvlText w:val=""/>
+      <w:lvlJc w:val="left"/>
+      <w:pPr>
+        <w:tabs>
+          <w:tab w:val="num" w:pos="2880"/>
+        </w:tabs>
+        <w:ind w:left="2880" w:hanging="360"/>
+      </w:pPr>
+      <w:rPr>
+        <w:rFonts w:ascii="Wingdings" w:hAnsi="Wingdings" w:hint="default"/>
+        <w:sz w:val="20"/>
+      </w:rPr>
+    </w:lvl>
+    <w:lvl w:ilvl="4" w:tentative="1">
+      <w:start w:val="1"/>
+      <w:numFmt w:val="bullet"/>
+      <w:lvlText w:val=""/>
+      <w:lvlJc w:val="left"/>
+      <w:pPr>
+        <w:tabs>
+          <w:tab w:val="num" w:pos="3600"/>
+        </w:tabs>
+        <w:ind w:left="3600" w:hanging="360"/>
+      </w:pPr>
+      <w:rPr>
+        <w:rFonts w:ascii="Wingdings" w:hAnsi="Wingdings" w:hint="default"/>
+        <w:sz w:val="20"/>
+      </w:rPr>
+    </w:lvl>
+    <w:lvl w:ilvl="5" w:tentative="1">
+      <w:start w:val="1"/>
+      <w:numFmt w:val="bullet"/>
+      <w:lvlText w:val=""/>
+      <w:lvlJc w:val="left"/>
+      <w:pPr>
+        <w:tabs>
+          <w:tab w:val="num" w:pos="4320"/>
+        </w:tabs>
+        <w:ind w:left="4320" w:hanging="360"/>
+      </w:pPr>
+      <w:rPr>
+        <w:rFonts w:ascii="Wingdings" w:hAnsi="Wingdings" w:hint="default"/>
+        <w:sz w:val="20"/>
+      </w:rPr>
+    </w:lvl>
+    <w:lvl w:ilvl="6" w:tentative="1">
+      <w:start w:val="1"/>
+      <w:numFmt w:val="bullet"/>
+      <w:lvlText w:val=""/>
+      <w:lvlJc w:val="left"/>
+      <w:pPr>
+        <w:tabs>
+          <w:tab w:val="num" w:pos="5040"/>
+        </w:tabs>
+        <w:ind w:left="5040" w:hanging="360"/>
+      </w:pPr>
+      <w:rPr>
+        <w:rFonts w:ascii="Wingdings" w:hAnsi="Wingdings" w:hint="default"/>
+        <w:sz w:val="20"/>
+      </w:rPr>
+    </w:lvl>
+    <w:lvl w:ilvl="7" w:tentative="1">
+      <w:start w:val="1"/>
+      <w:numFmt w:val="bullet"/>
+      <w:lvlText w:val=""/>
+      <w:lvlJc w:val="left"/>
+      <w:pPr>
+        <w:tabs>
+          <w:tab w:val="num" w:pos="5760"/>
+        </w:tabs>
+        <w:ind w:left="5760" w:hanging="360"/>
+      </w:pPr>
+      <w:rPr>
+        <w:rFonts w:ascii="Wingdings" w:hAnsi="Wingdings" w:hint="default"/>
+        <w:sz w:val="20"/>
+      </w:rPr>
+    </w:lvl>
+    <w:lvl w:ilvl="8" w:tentative="1">
+      <w:start w:val="1"/>
+      <w:numFmt w:val="bullet"/>
+      <w:lvlText w:val=""/>
+      <w:lvlJc w:val="left"/>
+      <w:pPr>
+        <w:tabs>
+          <w:tab w:val="num" w:pos="6480"/>
+        </w:tabs>
+        <w:ind w:left="6480" w:hanging="360"/>
+      </w:pPr>
+      <w:rPr>
+        <w:rFonts w:ascii="Wingdings" w:hAnsi="Wingdings" w:hint="default"/>
+        <w:sz w:val="20"/>
+      </w:rPr>
+    </w:lvl>
+  </w:abstractNum>
+  <w:abstractNum w:abstractNumId="9">
+    <w:nsid w:val="337A7F9D"/>
+    <w:multiLevelType w:val="multilevel"/>
+    <w:tmpl w:val="16BA2F8E"/>
+    <w:lvl w:ilvl="0">
+      <w:start w:val="1"/>
+      <w:numFmt w:val="bullet"/>
+      <w:lvlText w:val=""/>
+      <w:lvlJc w:val="left"/>
+      <w:pPr>
+        <w:tabs>
+          <w:tab w:val="num" w:pos="720"/>
+        </w:tabs>
+        <w:ind w:left="720" w:hanging="360"/>
+      </w:pPr>
+      <w:rPr>
+        <w:rFonts w:ascii="Symbol" w:hAnsi="Symbol" w:hint="default"/>
+        <w:sz w:val="20"/>
+      </w:rPr>
+    </w:lvl>
+    <w:lvl w:ilvl="1" w:tentative="1">
+      <w:start w:val="1"/>
+      <w:numFmt w:val="bullet"/>
+      <w:lvlText w:val="o"/>
+      <w:lvlJc w:val="left"/>
+      <w:pPr>
+        <w:tabs>
+          <w:tab w:val="num" w:pos="1440"/>
+        </w:tabs>
+        <w:ind w:left="1440" w:hanging="360"/>
+      </w:pPr>
+      <w:rPr>
+        <w:rFonts w:ascii="Courier New" w:hAnsi="Courier New" w:hint="default"/>
+        <w:sz w:val="20"/>
+      </w:rPr>
+    </w:lvl>
+    <w:lvl w:ilvl="2" w:tentative="1">
+      <w:start w:val="1"/>
+      <w:numFmt w:val="bullet"/>
+      <w:lvlText w:val=""/>
+      <w:lvlJc w:val="left"/>
+      <w:pPr>
+        <w:tabs>
+          <w:tab w:val="num" w:pos="2160"/>
+        </w:tabs>
+        <w:ind w:left="2160" w:hanging="360"/>
+      </w:pPr>
+      <w:rPr>
+        <w:rFonts w:ascii="Wingdings" w:hAnsi="Wingdings" w:hint="default"/>
+        <w:sz w:val="20"/>
+      </w:rPr>
+    </w:lvl>
+    <w:lvl w:ilvl="3" w:tentative="1">
+      <w:start w:val="1"/>
+      <w:numFmt w:val="bullet"/>
+      <w:lvlText w:val=""/>
+      <w:lvlJc w:val="left"/>
+      <w:pPr>
+        <w:tabs>
+          <w:tab w:val="num" w:pos="2880"/>
+        </w:tabs>
+        <w:ind w:left="2880" w:hanging="360"/>
+      </w:pPr>
+      <w:rPr>
+        <w:rFonts w:ascii="Wingdings" w:hAnsi="Wingdings" w:hint="default"/>
+        <w:sz w:val="20"/>
+      </w:rPr>
+    </w:lvl>
+    <w:lvl w:ilvl="4" w:tentative="1">
+      <w:start w:val="1"/>
+      <w:numFmt w:val="bullet"/>
+      <w:lvlText w:val=""/>
+      <w:lvlJc w:val="left"/>
+      <w:pPr>
+        <w:tabs>
+          <w:tab w:val="num" w:pos="3600"/>
+        </w:tabs>
+        <w:ind w:left="3600" w:hanging="360"/>
+      </w:pPr>
+      <w:rPr>
+        <w:rFonts w:ascii="Wingdings" w:hAnsi="Wingdings" w:hint="default"/>
+        <w:sz w:val="20"/>
+      </w:rPr>
+    </w:lvl>
+    <w:lvl w:ilvl="5" w:tentative="1">
+      <w:start w:val="1"/>
+      <w:numFmt w:val="bullet"/>
+      <w:lvlText w:val=""/>
+      <w:lvlJc w:val="left"/>
+      <w:pPr>
+        <w:tabs>
+          <w:tab w:val="num" w:pos="4320"/>
+        </w:tabs>
+        <w:ind w:left="4320" w:hanging="360"/>
+      </w:pPr>
+      <w:rPr>
+        <w:rFonts w:ascii="Wingdings" w:hAnsi="Wingdings" w:hint="default"/>
+        <w:sz w:val="20"/>
+      </w:rPr>
+    </w:lvl>
+    <w:lvl w:ilvl="6" w:tentative="1">
+      <w:start w:val="1"/>
+      <w:numFmt w:val="bullet"/>
+      <w:lvlText w:val=""/>
+      <w:lvlJc w:val="left"/>
+      <w:pPr>
+        <w:tabs>
+          <w:tab w:val="num" w:pos="5040"/>
+        </w:tabs>
+        <w:ind w:left="5040" w:hanging="360"/>
+      </w:pPr>
+      <w:rPr>
+        <w:rFonts w:ascii="Wingdings" w:hAnsi="Wingdings" w:hint="default"/>
+        <w:sz w:val="20"/>
+      </w:rPr>
+    </w:lvl>
+    <w:lvl w:ilvl="7" w:tentative="1">
+      <w:start w:val="1"/>
+      <w:numFmt w:val="bullet"/>
+      <w:lvlText w:val=""/>
+      <w:lvlJc w:val="left"/>
+      <w:pPr>
+        <w:tabs>
+          <w:tab w:val="num" w:pos="5760"/>
+        </w:tabs>
+        <w:ind w:left="5760" w:hanging="360"/>
+      </w:pPr>
+      <w:rPr>
+        <w:rFonts w:ascii="Wingdings" w:hAnsi="Wingdings" w:hint="default"/>
+        <w:sz w:val="20"/>
+      </w:rPr>
+    </w:lvl>
+    <w:lvl w:ilvl="8" w:tentative="1">
+      <w:start w:val="1"/>
+      <w:numFmt w:val="bullet"/>
+      <w:lvlText w:val=""/>
+      <w:lvlJc w:val="left"/>
+      <w:pPr>
+        <w:tabs>
+          <w:tab w:val="num" w:pos="6480"/>
+        </w:tabs>
+        <w:ind w:left="6480" w:hanging="360"/>
+      </w:pPr>
+      <w:rPr>
+        <w:rFonts w:ascii="Wingdings" w:hAnsi="Wingdings" w:hint="default"/>
+        <w:sz w:val="20"/>
+      </w:rPr>
+    </w:lvl>
+  </w:abstractNum>
+  <w:abstractNum w:abstractNumId="10">
+    <w:nsid w:val="37FB527A"/>
+    <w:multiLevelType w:val="multilevel"/>
+    <w:tmpl w:val="C880937A"/>
+    <w:lvl w:ilvl="0">
+      <w:start w:val="1"/>
+      <w:numFmt w:val="bullet"/>
+      <w:lvlText w:val=""/>
+      <w:lvlJc w:val="left"/>
+      <w:pPr>
+        <w:tabs>
+          <w:tab w:val="num" w:pos="720"/>
+        </w:tabs>
+        <w:ind w:left="720" w:hanging="360"/>
+      </w:pPr>
+      <w:rPr>
+        <w:rFonts w:ascii="Symbol" w:hAnsi="Symbol" w:hint="default"/>
+        <w:sz w:val="20"/>
+      </w:rPr>
+    </w:lvl>
+    <w:lvl w:ilvl="1" w:tentative="1">
+      <w:start w:val="1"/>
+      <w:numFmt w:val="bullet"/>
+      <w:lvlText w:val="o"/>
+      <w:lvlJc w:val="left"/>
+      <w:pPr>
+        <w:tabs>
+          <w:tab w:val="num" w:pos="1440"/>
+        </w:tabs>
+        <w:ind w:left="1440" w:hanging="360"/>
+      </w:pPr>
+      <w:rPr>
+        <w:rFonts w:ascii="Courier New" w:hAnsi="Courier New" w:hint="default"/>
+        <w:sz w:val="20"/>
+      </w:rPr>
+    </w:lvl>
+    <w:lvl w:ilvl="2" w:tentative="1">
+      <w:start w:val="1"/>
+      <w:numFmt w:val="bullet"/>
+      <w:lvlText w:val=""/>
+      <w:lvlJc w:val="left"/>
+      <w:pPr>
+        <w:tabs>
+          <w:tab w:val="num" w:pos="2160"/>
+        </w:tabs>
+        <w:ind w:left="2160" w:hanging="360"/>
+      </w:pPr>
+      <w:rPr>
+        <w:rFonts w:ascii="Wingdings" w:hAnsi="Wingdings" w:hint="default"/>
+        <w:sz w:val="20"/>
+      </w:rPr>
+    </w:lvl>
+    <w:lvl w:ilvl="3" w:tentative="1">
+      <w:start w:val="1"/>
+      <w:numFmt w:val="bullet"/>
+      <w:lvlText w:val=""/>
+      <w:lvlJc w:val="left"/>
+      <w:pPr>
+        <w:tabs>
+          <w:tab w:val="num" w:pos="2880"/>
+        </w:tabs>
+        <w:ind w:left="2880" w:hanging="360"/>
+      </w:pPr>
+      <w:rPr>
+        <w:rFonts w:ascii="Wingdings" w:hAnsi="Wingdings" w:hint="default"/>
+        <w:sz w:val="20"/>
+      </w:rPr>
+    </w:lvl>
+    <w:lvl w:ilvl="4" w:tentative="1">
+      <w:start w:val="1"/>
+      <w:numFmt w:val="bullet"/>
+      <w:lvlText w:val=""/>
+      <w:lvlJc w:val="left"/>
+      <w:pPr>
+        <w:tabs>
+          <w:tab w:val="num" w:pos="3600"/>
+        </w:tabs>
+        <w:ind w:left="3600" w:hanging="360"/>
+      </w:pPr>
+      <w:rPr>
+        <w:rFonts w:ascii="Wingdings" w:hAnsi="Wingdings" w:hint="default"/>
+        <w:sz w:val="20"/>
+      </w:rPr>
+    </w:lvl>
+    <w:lvl w:ilvl="5" w:tentative="1">
+      <w:start w:val="1"/>
+      <w:numFmt w:val="bullet"/>
+      <w:lvlText w:val=""/>
+      <w:lvlJc w:val="left"/>
+      <w:pPr>
+        <w:tabs>
+          <w:tab w:val="num" w:pos="4320"/>
+        </w:tabs>
+        <w:ind w:left="4320" w:hanging="360"/>
+      </w:pPr>
+      <w:rPr>
+        <w:rFonts w:ascii="Wingdings" w:hAnsi="Wingdings" w:hint="default"/>
+        <w:sz w:val="20"/>
+      </w:rPr>
+    </w:lvl>
+    <w:lvl w:ilvl="6" w:tentative="1">
+      <w:start w:val="1"/>
+      <w:numFmt w:val="bullet"/>
+      <w:lvlText w:val=""/>
+      <w:lvlJc w:val="left"/>
+      <w:pPr>
+        <w:tabs>
+          <w:tab w:val="num" w:pos="5040"/>
+        </w:tabs>
+        <w:ind w:left="5040" w:hanging="360"/>
+      </w:pPr>
+      <w:rPr>
+        <w:rFonts w:ascii="Wingdings" w:hAnsi="Wingdings" w:hint="default"/>
+        <w:sz w:val="20"/>
+      </w:rPr>
+    </w:lvl>
+    <w:lvl w:ilvl="7" w:tentative="1">
+      <w:start w:val="1"/>
+      <w:numFmt w:val="bullet"/>
+      <w:lvlText w:val=""/>
+      <w:lvlJc w:val="left"/>
+      <w:pPr>
+        <w:tabs>
+          <w:tab w:val="num" w:pos="5760"/>
+        </w:tabs>
+        <w:ind w:left="5760" w:hanging="360"/>
+      </w:pPr>
+      <w:rPr>
+        <w:rFonts w:ascii="Wingdings" w:hAnsi="Wingdings" w:hint="default"/>
+        <w:sz w:val="20"/>
+      </w:rPr>
+    </w:lvl>
+    <w:lvl w:ilvl="8" w:tentative="1">
+      <w:start w:val="1"/>
+      <w:numFmt w:val="bullet"/>
+      <w:lvlText w:val=""/>
+      <w:lvlJc w:val="left"/>
+      <w:pPr>
+        <w:tabs>
+          <w:tab w:val="num" w:pos="6480"/>
+        </w:tabs>
+        <w:ind w:left="6480" w:hanging="360"/>
+      </w:pPr>
+      <w:rPr>
+        <w:rFonts w:ascii="Wingdings" w:hAnsi="Wingdings" w:hint="default"/>
+        <w:sz w:val="20"/>
+      </w:rPr>
+    </w:lvl>
+  </w:abstractNum>
+  <w:abstractNum w:abstractNumId="11">
+    <w:nsid w:val="3A836199"/>
+    <w:multiLevelType w:val="multilevel"/>
+    <w:tmpl w:val="06B0011A"/>
+    <w:lvl w:ilvl="0">
+      <w:start w:val="1"/>
+      <w:numFmt w:val="bullet"/>
+      <w:lvlText w:val=""/>
+      <w:lvlJc w:val="left"/>
+      <w:pPr>
+        <w:tabs>
+          <w:tab w:val="num" w:pos="720"/>
+        </w:tabs>
+        <w:ind w:left="720" w:hanging="360"/>
+      </w:pPr>
+      <w:rPr>
+        <w:rFonts w:ascii="Symbol" w:hAnsi="Symbol" w:hint="default"/>
+        <w:sz w:val="20"/>
+      </w:rPr>
+    </w:lvl>
+    <w:lvl w:ilvl="1" w:tentative="1">
+      <w:start w:val="1"/>
+      <w:numFmt w:val="bullet"/>
+      <w:lvlText w:val="o"/>
+      <w:lvlJc w:val="left"/>
+      <w:pPr>
+        <w:tabs>
+          <w:tab w:val="num" w:pos="1440"/>
+        </w:tabs>
+        <w:ind w:left="1440" w:hanging="360"/>
+      </w:pPr>
+      <w:rPr>
+        <w:rFonts w:ascii="Courier New" w:hAnsi="Courier New" w:hint="default"/>
+        <w:sz w:val="20"/>
+      </w:rPr>
+    </w:lvl>
+    <w:lvl w:ilvl="2" w:tentative="1">
+      <w:start w:val="1"/>
+      <w:numFmt w:val="bullet"/>
+      <w:lvlText w:val=""/>
+      <w:lvlJc w:val="left"/>
+      <w:pPr>
+        <w:tabs>
+          <w:tab w:val="num" w:pos="2160"/>
+        </w:tabs>
+        <w:ind w:left="2160" w:hanging="360"/>
+      </w:pPr>
+      <w:rPr>
+        <w:rFonts w:ascii="Wingdings" w:hAnsi="Wingdings" w:hint="default"/>
+        <w:sz w:val="20"/>
+      </w:rPr>
+    </w:lvl>
+    <w:lvl w:ilvl="3" w:tentative="1">
+      <w:start w:val="1"/>
+      <w:numFmt w:val="bullet"/>
+      <w:lvlText w:val=""/>
+      <w:lvlJc w:val="left"/>
+      <w:pPr>
+        <w:tabs>
+          <w:tab w:val="num" w:pos="2880"/>
+        </w:tabs>
+        <w:ind w:left="2880" w:hanging="360"/>
+      </w:pPr>
+      <w:rPr>
+        <w:rFonts w:ascii="Wingdings" w:hAnsi="Wingdings" w:hint="default"/>
+        <w:sz w:val="20"/>
+      </w:rPr>
+    </w:lvl>
+    <w:lvl w:ilvl="4" w:tentative="1">
+      <w:start w:val="1"/>
+      <w:numFmt w:val="bullet"/>
+      <w:lvlText w:val=""/>
+      <w:lvlJc w:val="left"/>
+      <w:pPr>
+        <w:tabs>
+          <w:tab w:val="num" w:pos="3600"/>
+        </w:tabs>
+        <w:ind w:left="3600" w:hanging="360"/>
+      </w:pPr>
+      <w:rPr>
+        <w:rFonts w:ascii="Wingdings" w:hAnsi="Wingdings" w:hint="default"/>
+        <w:sz w:val="20"/>
+      </w:rPr>
+    </w:lvl>
+    <w:lvl w:ilvl="5" w:tentative="1">
+      <w:start w:val="1"/>
+      <w:numFmt w:val="bullet"/>
+      <w:lvlText w:val=""/>
+      <w:lvlJc w:val="left"/>
+      <w:pPr>
+        <w:tabs>
+          <w:tab w:val="num" w:pos="4320"/>
+        </w:tabs>
+        <w:ind w:left="4320" w:hanging="360"/>
+      </w:pPr>
+      <w:rPr>
+        <w:rFonts w:ascii="Wingdings" w:hAnsi="Wingdings" w:hint="default"/>
+        <w:sz w:val="20"/>
+      </w:rPr>
+    </w:lvl>
+    <w:lvl w:ilvl="6" w:tentative="1">
+      <w:start w:val="1"/>
+      <w:numFmt w:val="bullet"/>
+      <w:lvlText w:val=""/>
+      <w:lvlJc w:val="left"/>
+      <w:pPr>
+        <w:tabs>
+          <w:tab w:val="num" w:pos="5040"/>
+        </w:tabs>
+        <w:ind w:left="5040" w:hanging="360"/>
+      </w:pPr>
+      <w:rPr>
+        <w:rFonts w:ascii="Wingdings" w:hAnsi="Wingdings" w:hint="default"/>
+        <w:sz w:val="20"/>
+      </w:rPr>
+    </w:lvl>
+    <w:lvl w:ilvl="7" w:tentative="1">
+      <w:start w:val="1"/>
+      <w:numFmt w:val="bullet"/>
+      <w:lvlText w:val=""/>
+      <w:lvlJc w:val="left"/>
+      <w:pPr>
+        <w:tabs>
+          <w:tab w:val="num" w:pos="5760"/>
+        </w:tabs>
+        <w:ind w:left="5760" w:hanging="360"/>
+      </w:pPr>
+      <w:rPr>
+        <w:rFonts w:ascii="Wingdings" w:hAnsi="Wingdings" w:hint="default"/>
+        <w:sz w:val="20"/>
+      </w:rPr>
+    </w:lvl>
+    <w:lvl w:ilvl="8" w:tentative="1">
+      <w:start w:val="1"/>
+      <w:numFmt w:val="bullet"/>
+      <w:lvlText w:val=""/>
+      <w:lvlJc w:val="left"/>
+      <w:pPr>
+        <w:tabs>
+          <w:tab w:val="num" w:pos="6480"/>
+        </w:tabs>
+        <w:ind w:left="6480" w:hanging="360"/>
+      </w:pPr>
+      <w:rPr>
+        <w:rFonts w:ascii="Wingdings" w:hAnsi="Wingdings" w:hint="default"/>
+        <w:sz w:val="20"/>
+      </w:rPr>
+    </w:lvl>
+  </w:abstractNum>
+  <w:abstractNum w:abstractNumId="12">
+    <w:nsid w:val="3F846D43"/>
+    <w:multiLevelType w:val="multilevel"/>
+    <w:tmpl w:val="01428108"/>
+    <w:lvl w:ilvl="0">
+      <w:start w:val="1"/>
+      <w:numFmt w:val="bullet"/>
+      <w:lvlText w:val=""/>
+      <w:lvlJc w:val="left"/>
+      <w:pPr>
+        <w:tabs>
+          <w:tab w:val="num" w:pos="720"/>
+        </w:tabs>
+        <w:ind w:left="720" w:hanging="360"/>
+      </w:pPr>
+      <w:rPr>
+        <w:rFonts w:ascii="Symbol" w:hAnsi="Symbol" w:hint="default"/>
+        <w:sz w:val="20"/>
+      </w:rPr>
+    </w:lvl>
+    <w:lvl w:ilvl="1" w:tentative="1">
+      <w:start w:val="1"/>
+      <w:numFmt w:val="bullet"/>
+      <w:lvlText w:val="o"/>
+      <w:lvlJc w:val="left"/>
+      <w:pPr>
+        <w:tabs>
+          <w:tab w:val="num" w:pos="1440"/>
+        </w:tabs>
+        <w:ind w:left="1440" w:hanging="360"/>
+      </w:pPr>
+      <w:rPr>
+        <w:rFonts w:ascii="Courier New" w:hAnsi="Courier New" w:hint="default"/>
+        <w:sz w:val="20"/>
+      </w:rPr>
+    </w:lvl>
+    <w:lvl w:ilvl="2" w:tentative="1">
+      <w:start w:val="1"/>
+      <w:numFmt w:val="bullet"/>
+      <w:lvlText w:val=""/>
+      <w:lvlJc w:val="left"/>
+      <w:pPr>
+        <w:tabs>
+          <w:tab w:val="num" w:pos="2160"/>
+        </w:tabs>
+        <w:ind w:left="2160" w:hanging="360"/>
+      </w:pPr>
+      <w:rPr>
+        <w:rFonts w:ascii="Wingdings" w:hAnsi="Wingdings" w:hint="default"/>
+        <w:sz w:val="20"/>
+      </w:rPr>
+    </w:lvl>
+    <w:lvl w:ilvl="3" w:tentative="1">
+      <w:start w:val="1"/>
+      <w:numFmt w:val="bullet"/>
+      <w:lvlText w:val=""/>
+      <w:lvlJc w:val="left"/>
+      <w:pPr>
+        <w:tabs>
+          <w:tab w:val="num" w:pos="2880"/>
+        </w:tabs>
+        <w:ind w:left="2880" w:hanging="360"/>
+      </w:pPr>
+      <w:rPr>
+        <w:rFonts w:ascii="Wingdings" w:hAnsi="Wingdings" w:hint="default"/>
+        <w:sz w:val="20"/>
+      </w:rPr>
+    </w:lvl>
+    <w:lvl w:ilvl="4" w:tentative="1">
+      <w:start w:val="1"/>
+      <w:numFmt w:val="bullet"/>
+      <w:lvlText w:val=""/>
+      <w:lvlJc w:val="left"/>
+      <w:pPr>
+        <w:tabs>
+          <w:tab w:val="num" w:pos="3600"/>
+        </w:tabs>
+        <w:ind w:left="3600" w:hanging="360"/>
+      </w:pPr>
+      <w:rPr>
+        <w:rFonts w:ascii="Wingdings" w:hAnsi="Wingdings" w:hint="default"/>
+        <w:sz w:val="20"/>
+      </w:rPr>
+    </w:lvl>
+    <w:lvl w:ilvl="5" w:tentative="1">
+      <w:start w:val="1"/>
+      <w:numFmt w:val="bullet"/>
+      <w:lvlText w:val=""/>
+      <w:lvlJc w:val="left"/>
+      <w:pPr>
+        <w:tabs>
+          <w:tab w:val="num" w:pos="4320"/>
+        </w:tabs>
+        <w:ind w:left="4320" w:hanging="360"/>
+      </w:pPr>
+      <w:rPr>
+        <w:rFonts w:ascii="Wingdings" w:hAnsi="Wingdings" w:hint="default"/>
+        <w:sz w:val="20"/>
+      </w:rPr>
+    </w:lvl>
+    <w:lvl w:ilvl="6" w:tentative="1">
+      <w:start w:val="1"/>
+      <w:numFmt w:val="bullet"/>
+      <w:lvlText w:val=""/>
+      <w:lvlJc w:val="left"/>
+      <w:pPr>
+        <w:tabs>
+          <w:tab w:val="num" w:pos="5040"/>
+        </w:tabs>
+        <w:ind w:left="5040" w:hanging="360"/>
+      </w:pPr>
+      <w:rPr>
+        <w:rFonts w:ascii="Wingdings" w:hAnsi="Wingdings" w:hint="default"/>
+        <w:sz w:val="20"/>
+      </w:rPr>
+    </w:lvl>
+    <w:lvl w:ilvl="7" w:tentative="1">
+      <w:start w:val="1"/>
+      <w:numFmt w:val="bullet"/>
+      <w:lvlText w:val=""/>
+      <w:lvlJc w:val="left"/>
+      <w:pPr>
+        <w:tabs>
+          <w:tab w:val="num" w:pos="5760"/>
+        </w:tabs>
+        <w:ind w:left="5760" w:hanging="360"/>
+      </w:pPr>
+      <w:rPr>
+        <w:rFonts w:ascii="Wingdings" w:hAnsi="Wingdings" w:hint="default"/>
+        <w:sz w:val="20"/>
+      </w:rPr>
+    </w:lvl>
+    <w:lvl w:ilvl="8" w:tentative="1">
+      <w:start w:val="1"/>
+      <w:numFmt w:val="bullet"/>
+      <w:lvlText w:val=""/>
+      <w:lvlJc w:val="left"/>
+      <w:pPr>
+        <w:tabs>
+          <w:tab w:val="num" w:pos="6480"/>
+        </w:tabs>
+        <w:ind w:left="6480" w:hanging="360"/>
+      </w:pPr>
+      <w:rPr>
+        <w:rFonts w:ascii="Wingdings" w:hAnsi="Wingdings" w:hint="default"/>
+        <w:sz w:val="20"/>
+      </w:rPr>
+    </w:lvl>
+  </w:abstractNum>
+  <w:abstractNum w:abstractNumId="13">
     <w:nsid w:val="3FC47BB8"/>
     <w:multiLevelType w:val="multilevel"/>
     <w:tmpl w:val="0F3E427E"/>
@@ -1777,7 +3403,156 @@
       </w:rPr>
     </w:lvl>
   </w:abstractNum>
-  <w:abstractNum w:abstractNumId="4">
+  <w:abstractNum w:abstractNumId="14">
+    <w:nsid w:val="4BB65476"/>
+    <w:multiLevelType w:val="multilevel"/>
+    <w:tmpl w:val="DBB676BE"/>
+    <w:lvl w:ilvl="0">
+      <w:start w:val="1"/>
+      <w:numFmt w:val="bullet"/>
+      <w:lvlText w:val=""/>
+      <w:lvlJc w:val="left"/>
+      <w:pPr>
+        <w:tabs>
+          <w:tab w:val="num" w:pos="720"/>
+        </w:tabs>
+        <w:ind w:left="720" w:hanging="360"/>
+      </w:pPr>
+      <w:rPr>
+        <w:rFonts w:ascii="Symbol" w:hAnsi="Symbol" w:hint="default"/>
+        <w:sz w:val="20"/>
+      </w:rPr>
+    </w:lvl>
+    <w:lvl w:ilvl="1" w:tentative="1">
+      <w:start w:val="1"/>
+      <w:numFmt w:val="bullet"/>
+      <w:lvlText w:val="o"/>
+      <w:lvlJc w:val="left"/>
+      <w:pPr>
+        <w:tabs>
+          <w:tab w:val="num" w:pos="1440"/>
+        </w:tabs>
+        <w:ind w:left="1440" w:hanging="360"/>
+      </w:pPr>
+      <w:rPr>
+        <w:rFonts w:ascii="Courier New" w:hAnsi="Courier New" w:hint="default"/>
+        <w:sz w:val="20"/>
+      </w:rPr>
+    </w:lvl>
+    <w:lvl w:ilvl="2" w:tentative="1">
+      <w:start w:val="1"/>
+      <w:numFmt w:val="bullet"/>
+      <w:lvlText w:val=""/>
+      <w:lvlJc w:val="left"/>
+      <w:pPr>
+        <w:tabs>
+          <w:tab w:val="num" w:pos="2160"/>
+        </w:tabs>
+        <w:ind w:left="2160" w:hanging="360"/>
+      </w:pPr>
+      <w:rPr>
+        <w:rFonts w:ascii="Wingdings" w:hAnsi="Wingdings" w:hint="default"/>
+        <w:sz w:val="20"/>
+      </w:rPr>
+    </w:lvl>
+    <w:lvl w:ilvl="3" w:tentative="1">
+      <w:start w:val="1"/>
+      <w:numFmt w:val="bullet"/>
+      <w:lvlText w:val=""/>
+      <w:lvlJc w:val="left"/>
+      <w:pPr>
+        <w:tabs>
+          <w:tab w:val="num" w:pos="2880"/>
+        </w:tabs>
+        <w:ind w:left="2880" w:hanging="360"/>
+      </w:pPr>
+      <w:rPr>
+        <w:rFonts w:ascii="Wingdings" w:hAnsi="Wingdings" w:hint="default"/>
+        <w:sz w:val="20"/>
+      </w:rPr>
+    </w:lvl>
+    <w:lvl w:ilvl="4" w:tentative="1">
+      <w:start w:val="1"/>
+      <w:numFmt w:val="bullet"/>
+      <w:lvlText w:val=""/>
+      <w:lvlJc w:val="left"/>
+      <w:pPr>
+        <w:tabs>
+          <w:tab w:val="num" w:pos="3600"/>
+        </w:tabs>
+        <w:ind w:left="3600" w:hanging="360"/>
+      </w:pPr>
+      <w:rPr>
+        <w:rFonts w:ascii="Wingdings" w:hAnsi="Wingdings" w:hint="default"/>
+        <w:sz w:val="20"/>
+      </w:rPr>
+    </w:lvl>
+    <w:lvl w:ilvl="5" w:tentative="1">
+      <w:start w:val="1"/>
+      <w:numFmt w:val="bullet"/>
+      <w:lvlText w:val=""/>
+      <w:lvlJc w:val="left"/>
+      <w:pPr>
+        <w:tabs>
+          <w:tab w:val="num" w:pos="4320"/>
+        </w:tabs>
+        <w:ind w:left="4320" w:hanging="360"/>
+      </w:pPr>
+      <w:rPr>
+        <w:rFonts w:ascii="Wingdings" w:hAnsi="Wingdings" w:hint="default"/>
+        <w:sz w:val="20"/>
+      </w:rPr>
+    </w:lvl>
+    <w:lvl w:ilvl="6" w:tentative="1">
+      <w:start w:val="1"/>
+      <w:numFmt w:val="bullet"/>
+      <w:lvlText w:val=""/>
+      <w:lvlJc w:val="left"/>
+      <w:pPr>
+        <w:tabs>
+          <w:tab w:val="num" w:pos="5040"/>
+        </w:tabs>
+        <w:ind w:left="5040" w:hanging="360"/>
+      </w:pPr>
+      <w:rPr>
+        <w:rFonts w:ascii="Wingdings" w:hAnsi="Wingdings" w:hint="default"/>
+        <w:sz w:val="20"/>
+      </w:rPr>
+    </w:lvl>
+    <w:lvl w:ilvl="7" w:tentative="1">
+      <w:start w:val="1"/>
+      <w:numFmt w:val="bullet"/>
+      <w:lvlText w:val=""/>
+      <w:lvlJc w:val="left"/>
+      <w:pPr>
+        <w:tabs>
+          <w:tab w:val="num" w:pos="5760"/>
+        </w:tabs>
+        <w:ind w:left="5760" w:hanging="360"/>
+      </w:pPr>
+      <w:rPr>
+        <w:rFonts w:ascii="Wingdings" w:hAnsi="Wingdings" w:hint="default"/>
+        <w:sz w:val="20"/>
+      </w:rPr>
+    </w:lvl>
+    <w:lvl w:ilvl="8" w:tentative="1">
+      <w:start w:val="1"/>
+      <w:numFmt w:val="bullet"/>
+      <w:lvlText w:val=""/>
+      <w:lvlJc w:val="left"/>
+      <w:pPr>
+        <w:tabs>
+          <w:tab w:val="num" w:pos="6480"/>
+        </w:tabs>
+        <w:ind w:left="6480" w:hanging="360"/>
+      </w:pPr>
+      <w:rPr>
+        <w:rFonts w:ascii="Wingdings" w:hAnsi="Wingdings" w:hint="default"/>
+        <w:sz w:val="20"/>
+      </w:rPr>
+    </w:lvl>
+  </w:abstractNum>
+  <w:abstractNum w:abstractNumId="15">
     <w:nsid w:val="4CE5235D"/>
     <w:multiLevelType w:val="multilevel"/>
     <w:tmpl w:val="B9428E20"/>
@@ -1926,7 +3701,603 @@
       </w:rPr>
     </w:lvl>
   </w:abstractNum>
-  <w:abstractNum w:abstractNumId="5">
+  <w:abstractNum w:abstractNumId="16">
+    <w:nsid w:val="4DE632D7"/>
+    <w:multiLevelType w:val="multilevel"/>
+    <w:tmpl w:val="579C744A"/>
+    <w:lvl w:ilvl="0">
+      <w:start w:val="1"/>
+      <w:numFmt w:val="bullet"/>
+      <w:lvlText w:val=""/>
+      <w:lvlJc w:val="left"/>
+      <w:pPr>
+        <w:tabs>
+          <w:tab w:val="num" w:pos="720"/>
+        </w:tabs>
+        <w:ind w:left="720" w:hanging="360"/>
+      </w:pPr>
+      <w:rPr>
+        <w:rFonts w:ascii="Symbol" w:hAnsi="Symbol" w:hint="default"/>
+        <w:sz w:val="20"/>
+      </w:rPr>
+    </w:lvl>
+    <w:lvl w:ilvl="1" w:tentative="1">
+      <w:start w:val="1"/>
+      <w:numFmt w:val="bullet"/>
+      <w:lvlText w:val="o"/>
+      <w:lvlJc w:val="left"/>
+      <w:pPr>
+        <w:tabs>
+          <w:tab w:val="num" w:pos="1440"/>
+        </w:tabs>
+        <w:ind w:left="1440" w:hanging="360"/>
+      </w:pPr>
+      <w:rPr>
+        <w:rFonts w:ascii="Courier New" w:hAnsi="Courier New" w:hint="default"/>
+        <w:sz w:val="20"/>
+      </w:rPr>
+    </w:lvl>
+    <w:lvl w:ilvl="2" w:tentative="1">
+      <w:start w:val="1"/>
+      <w:numFmt w:val="bullet"/>
+      <w:lvlText w:val=""/>
+      <w:lvlJc w:val="left"/>
+      <w:pPr>
+        <w:tabs>
+          <w:tab w:val="num" w:pos="2160"/>
+        </w:tabs>
+        <w:ind w:left="2160" w:hanging="360"/>
+      </w:pPr>
+      <w:rPr>
+        <w:rFonts w:ascii="Wingdings" w:hAnsi="Wingdings" w:hint="default"/>
+        <w:sz w:val="20"/>
+      </w:rPr>
+    </w:lvl>
+    <w:lvl w:ilvl="3" w:tentative="1">
+      <w:start w:val="1"/>
+      <w:numFmt w:val="bullet"/>
+      <w:lvlText w:val=""/>
+      <w:lvlJc w:val="left"/>
+      <w:pPr>
+        <w:tabs>
+          <w:tab w:val="num" w:pos="2880"/>
+        </w:tabs>
+        <w:ind w:left="2880" w:hanging="360"/>
+      </w:pPr>
+      <w:rPr>
+        <w:rFonts w:ascii="Wingdings" w:hAnsi="Wingdings" w:hint="default"/>
+        <w:sz w:val="20"/>
+      </w:rPr>
+    </w:lvl>
+    <w:lvl w:ilvl="4" w:tentative="1">
+      <w:start w:val="1"/>
+      <w:numFmt w:val="bullet"/>
+      <w:lvlText w:val=""/>
+      <w:lvlJc w:val="left"/>
+      <w:pPr>
+        <w:tabs>
+          <w:tab w:val="num" w:pos="3600"/>
+        </w:tabs>
+        <w:ind w:left="3600" w:hanging="360"/>
+      </w:pPr>
+      <w:rPr>
+        <w:rFonts w:ascii="Wingdings" w:hAnsi="Wingdings" w:hint="default"/>
+        <w:sz w:val="20"/>
+      </w:rPr>
+    </w:lvl>
+    <w:lvl w:ilvl="5" w:tentative="1">
+      <w:start w:val="1"/>
+      <w:numFmt w:val="bullet"/>
+      <w:lvlText w:val=""/>
+      <w:lvlJc w:val="left"/>
+      <w:pPr>
+        <w:tabs>
+          <w:tab w:val="num" w:pos="4320"/>
+        </w:tabs>
+        <w:ind w:left="4320" w:hanging="360"/>
+      </w:pPr>
+      <w:rPr>
+        <w:rFonts w:ascii="Wingdings" w:hAnsi="Wingdings" w:hint="default"/>
+        <w:sz w:val="20"/>
+      </w:rPr>
+    </w:lvl>
+    <w:lvl w:ilvl="6" w:tentative="1">
+      <w:start w:val="1"/>
+      <w:numFmt w:val="bullet"/>
+      <w:lvlText w:val=""/>
+      <w:lvlJc w:val="left"/>
+      <w:pPr>
+        <w:tabs>
+          <w:tab w:val="num" w:pos="5040"/>
+        </w:tabs>
+        <w:ind w:left="5040" w:hanging="360"/>
+      </w:pPr>
+      <w:rPr>
+        <w:rFonts w:ascii="Wingdings" w:hAnsi="Wingdings" w:hint="default"/>
+        <w:sz w:val="20"/>
+      </w:rPr>
+    </w:lvl>
+    <w:lvl w:ilvl="7" w:tentative="1">
+      <w:start w:val="1"/>
+      <w:numFmt w:val="bullet"/>
+      <w:lvlText w:val=""/>
+      <w:lvlJc w:val="left"/>
+      <w:pPr>
+        <w:tabs>
+          <w:tab w:val="num" w:pos="5760"/>
+        </w:tabs>
+        <w:ind w:left="5760" w:hanging="360"/>
+      </w:pPr>
+      <w:rPr>
+        <w:rFonts w:ascii="Wingdings" w:hAnsi="Wingdings" w:hint="default"/>
+        <w:sz w:val="20"/>
+      </w:rPr>
+    </w:lvl>
+    <w:lvl w:ilvl="8" w:tentative="1">
+      <w:start w:val="1"/>
+      <w:numFmt w:val="bullet"/>
+      <w:lvlText w:val=""/>
+      <w:lvlJc w:val="left"/>
+      <w:pPr>
+        <w:tabs>
+          <w:tab w:val="num" w:pos="6480"/>
+        </w:tabs>
+        <w:ind w:left="6480" w:hanging="360"/>
+      </w:pPr>
+      <w:rPr>
+        <w:rFonts w:ascii="Wingdings" w:hAnsi="Wingdings" w:hint="default"/>
+        <w:sz w:val="20"/>
+      </w:rPr>
+    </w:lvl>
+  </w:abstractNum>
+  <w:abstractNum w:abstractNumId="17">
+    <w:nsid w:val="519D4000"/>
+    <w:multiLevelType w:val="multilevel"/>
+    <w:tmpl w:val="E9006588"/>
+    <w:lvl w:ilvl="0">
+      <w:start w:val="1"/>
+      <w:numFmt w:val="bullet"/>
+      <w:lvlText w:val=""/>
+      <w:lvlJc w:val="left"/>
+      <w:pPr>
+        <w:tabs>
+          <w:tab w:val="num" w:pos="720"/>
+        </w:tabs>
+        <w:ind w:left="720" w:hanging="360"/>
+      </w:pPr>
+      <w:rPr>
+        <w:rFonts w:ascii="Symbol" w:hAnsi="Symbol" w:hint="default"/>
+        <w:sz w:val="20"/>
+      </w:rPr>
+    </w:lvl>
+    <w:lvl w:ilvl="1" w:tentative="1">
+      <w:start w:val="1"/>
+      <w:numFmt w:val="bullet"/>
+      <w:lvlText w:val="o"/>
+      <w:lvlJc w:val="left"/>
+      <w:pPr>
+        <w:tabs>
+          <w:tab w:val="num" w:pos="1440"/>
+        </w:tabs>
+        <w:ind w:left="1440" w:hanging="360"/>
+      </w:pPr>
+      <w:rPr>
+        <w:rFonts w:ascii="Courier New" w:hAnsi="Courier New" w:hint="default"/>
+        <w:sz w:val="20"/>
+      </w:rPr>
+    </w:lvl>
+    <w:lvl w:ilvl="2" w:tentative="1">
+      <w:start w:val="1"/>
+      <w:numFmt w:val="bullet"/>
+      <w:lvlText w:val=""/>
+      <w:lvlJc w:val="left"/>
+      <w:pPr>
+        <w:tabs>
+          <w:tab w:val="num" w:pos="2160"/>
+        </w:tabs>
+        <w:ind w:left="2160" w:hanging="360"/>
+      </w:pPr>
+      <w:rPr>
+        <w:rFonts w:ascii="Wingdings" w:hAnsi="Wingdings" w:hint="default"/>
+        <w:sz w:val="20"/>
+      </w:rPr>
+    </w:lvl>
+    <w:lvl w:ilvl="3" w:tentative="1">
+      <w:start w:val="1"/>
+      <w:numFmt w:val="bullet"/>
+      <w:lvlText w:val=""/>
+      <w:lvlJc w:val="left"/>
+      <w:pPr>
+        <w:tabs>
+          <w:tab w:val="num" w:pos="2880"/>
+        </w:tabs>
+        <w:ind w:left="2880" w:hanging="360"/>
+      </w:pPr>
+      <w:rPr>
+        <w:rFonts w:ascii="Wingdings" w:hAnsi="Wingdings" w:hint="default"/>
+        <w:sz w:val="20"/>
+      </w:rPr>
+    </w:lvl>
+    <w:lvl w:ilvl="4" w:tentative="1">
+      <w:start w:val="1"/>
+      <w:numFmt w:val="bullet"/>
+      <w:lvlText w:val=""/>
+      <w:lvlJc w:val="left"/>
+      <w:pPr>
+        <w:tabs>
+          <w:tab w:val="num" w:pos="3600"/>
+        </w:tabs>
+        <w:ind w:left="3600" w:hanging="360"/>
+      </w:pPr>
+      <w:rPr>
+        <w:rFonts w:ascii="Wingdings" w:hAnsi="Wingdings" w:hint="default"/>
+        <w:sz w:val="20"/>
+      </w:rPr>
+    </w:lvl>
+    <w:lvl w:ilvl="5" w:tentative="1">
+      <w:start w:val="1"/>
+      <w:numFmt w:val="bullet"/>
+      <w:lvlText w:val=""/>
+      <w:lvlJc w:val="left"/>
+      <w:pPr>
+        <w:tabs>
+          <w:tab w:val="num" w:pos="4320"/>
+        </w:tabs>
+        <w:ind w:left="4320" w:hanging="360"/>
+      </w:pPr>
+      <w:rPr>
+        <w:rFonts w:ascii="Wingdings" w:hAnsi="Wingdings" w:hint="default"/>
+        <w:sz w:val="20"/>
+      </w:rPr>
+    </w:lvl>
+    <w:lvl w:ilvl="6" w:tentative="1">
+      <w:start w:val="1"/>
+      <w:numFmt w:val="bullet"/>
+      <w:lvlText w:val=""/>
+      <w:lvlJc w:val="left"/>
+      <w:pPr>
+        <w:tabs>
+          <w:tab w:val="num" w:pos="5040"/>
+        </w:tabs>
+        <w:ind w:left="5040" w:hanging="360"/>
+      </w:pPr>
+      <w:rPr>
+        <w:rFonts w:ascii="Wingdings" w:hAnsi="Wingdings" w:hint="default"/>
+        <w:sz w:val="20"/>
+      </w:rPr>
+    </w:lvl>
+    <w:lvl w:ilvl="7" w:tentative="1">
+      <w:start w:val="1"/>
+      <w:numFmt w:val="bullet"/>
+      <w:lvlText w:val=""/>
+      <w:lvlJc w:val="left"/>
+      <w:pPr>
+        <w:tabs>
+          <w:tab w:val="num" w:pos="5760"/>
+        </w:tabs>
+        <w:ind w:left="5760" w:hanging="360"/>
+      </w:pPr>
+      <w:rPr>
+        <w:rFonts w:ascii="Wingdings" w:hAnsi="Wingdings" w:hint="default"/>
+        <w:sz w:val="20"/>
+      </w:rPr>
+    </w:lvl>
+    <w:lvl w:ilvl="8" w:tentative="1">
+      <w:start w:val="1"/>
+      <w:numFmt w:val="bullet"/>
+      <w:lvlText w:val=""/>
+      <w:lvlJc w:val="left"/>
+      <w:pPr>
+        <w:tabs>
+          <w:tab w:val="num" w:pos="6480"/>
+        </w:tabs>
+        <w:ind w:left="6480" w:hanging="360"/>
+      </w:pPr>
+      <w:rPr>
+        <w:rFonts w:ascii="Wingdings" w:hAnsi="Wingdings" w:hint="default"/>
+        <w:sz w:val="20"/>
+      </w:rPr>
+    </w:lvl>
+  </w:abstractNum>
+  <w:abstractNum w:abstractNumId="18">
+    <w:nsid w:val="52F66127"/>
+    <w:multiLevelType w:val="multilevel"/>
+    <w:tmpl w:val="BBCAA7FC"/>
+    <w:lvl w:ilvl="0">
+      <w:start w:val="1"/>
+      <w:numFmt w:val="bullet"/>
+      <w:lvlText w:val=""/>
+      <w:lvlJc w:val="left"/>
+      <w:pPr>
+        <w:tabs>
+          <w:tab w:val="num" w:pos="720"/>
+        </w:tabs>
+        <w:ind w:left="720" w:hanging="360"/>
+      </w:pPr>
+      <w:rPr>
+        <w:rFonts w:ascii="Symbol" w:hAnsi="Symbol" w:hint="default"/>
+        <w:sz w:val="20"/>
+      </w:rPr>
+    </w:lvl>
+    <w:lvl w:ilvl="1" w:tentative="1">
+      <w:start w:val="1"/>
+      <w:numFmt w:val="bullet"/>
+      <w:lvlText w:val="o"/>
+      <w:lvlJc w:val="left"/>
+      <w:pPr>
+        <w:tabs>
+          <w:tab w:val="num" w:pos="1440"/>
+        </w:tabs>
+        <w:ind w:left="1440" w:hanging="360"/>
+      </w:pPr>
+      <w:rPr>
+        <w:rFonts w:ascii="Courier New" w:hAnsi="Courier New" w:hint="default"/>
+        <w:sz w:val="20"/>
+      </w:rPr>
+    </w:lvl>
+    <w:lvl w:ilvl="2" w:tentative="1">
+      <w:start w:val="1"/>
+      <w:numFmt w:val="bullet"/>
+      <w:lvlText w:val=""/>
+      <w:lvlJc w:val="left"/>
+      <w:pPr>
+        <w:tabs>
+          <w:tab w:val="num" w:pos="2160"/>
+        </w:tabs>
+        <w:ind w:left="2160" w:hanging="360"/>
+      </w:pPr>
+      <w:rPr>
+        <w:rFonts w:ascii="Wingdings" w:hAnsi="Wingdings" w:hint="default"/>
+        <w:sz w:val="20"/>
+      </w:rPr>
+    </w:lvl>
+    <w:lvl w:ilvl="3" w:tentative="1">
+      <w:start w:val="1"/>
+      <w:numFmt w:val="bullet"/>
+      <w:lvlText w:val=""/>
+      <w:lvlJc w:val="left"/>
+      <w:pPr>
+        <w:tabs>
+          <w:tab w:val="num" w:pos="2880"/>
+        </w:tabs>
+        <w:ind w:left="2880" w:hanging="360"/>
+      </w:pPr>
+      <w:rPr>
+        <w:rFonts w:ascii="Wingdings" w:hAnsi="Wingdings" w:hint="default"/>
+        <w:sz w:val="20"/>
+      </w:rPr>
+    </w:lvl>
+    <w:lvl w:ilvl="4" w:tentative="1">
+      <w:start w:val="1"/>
+      <w:numFmt w:val="bullet"/>
+      <w:lvlText w:val=""/>
+      <w:lvlJc w:val="left"/>
+      <w:pPr>
+        <w:tabs>
+          <w:tab w:val="num" w:pos="3600"/>
+        </w:tabs>
+        <w:ind w:left="3600" w:hanging="360"/>
+      </w:pPr>
+      <w:rPr>
+        <w:rFonts w:ascii="Wingdings" w:hAnsi="Wingdings" w:hint="default"/>
+        <w:sz w:val="20"/>
+      </w:rPr>
+    </w:lvl>
+    <w:lvl w:ilvl="5" w:tentative="1">
+      <w:start w:val="1"/>
+      <w:numFmt w:val="bullet"/>
+      <w:lvlText w:val=""/>
+      <w:lvlJc w:val="left"/>
+      <w:pPr>
+        <w:tabs>
+          <w:tab w:val="num" w:pos="4320"/>
+        </w:tabs>
+        <w:ind w:left="4320" w:hanging="360"/>
+      </w:pPr>
+      <w:rPr>
+        <w:rFonts w:ascii="Wingdings" w:hAnsi="Wingdings" w:hint="default"/>
+        <w:sz w:val="20"/>
+      </w:rPr>
+    </w:lvl>
+    <w:lvl w:ilvl="6" w:tentative="1">
+      <w:start w:val="1"/>
+      <w:numFmt w:val="bullet"/>
+      <w:lvlText w:val=""/>
+      <w:lvlJc w:val="left"/>
+      <w:pPr>
+        <w:tabs>
+          <w:tab w:val="num" w:pos="5040"/>
+        </w:tabs>
+        <w:ind w:left="5040" w:hanging="360"/>
+      </w:pPr>
+      <w:rPr>
+        <w:rFonts w:ascii="Wingdings" w:hAnsi="Wingdings" w:hint="default"/>
+        <w:sz w:val="20"/>
+      </w:rPr>
+    </w:lvl>
+    <w:lvl w:ilvl="7" w:tentative="1">
+      <w:start w:val="1"/>
+      <w:numFmt w:val="bullet"/>
+      <w:lvlText w:val=""/>
+      <w:lvlJc w:val="left"/>
+      <w:pPr>
+        <w:tabs>
+          <w:tab w:val="num" w:pos="5760"/>
+        </w:tabs>
+        <w:ind w:left="5760" w:hanging="360"/>
+      </w:pPr>
+      <w:rPr>
+        <w:rFonts w:ascii="Wingdings" w:hAnsi="Wingdings" w:hint="default"/>
+        <w:sz w:val="20"/>
+      </w:rPr>
+    </w:lvl>
+    <w:lvl w:ilvl="8" w:tentative="1">
+      <w:start w:val="1"/>
+      <w:numFmt w:val="bullet"/>
+      <w:lvlText w:val=""/>
+      <w:lvlJc w:val="left"/>
+      <w:pPr>
+        <w:tabs>
+          <w:tab w:val="num" w:pos="6480"/>
+        </w:tabs>
+        <w:ind w:left="6480" w:hanging="360"/>
+      </w:pPr>
+      <w:rPr>
+        <w:rFonts w:ascii="Wingdings" w:hAnsi="Wingdings" w:hint="default"/>
+        <w:sz w:val="20"/>
+      </w:rPr>
+    </w:lvl>
+  </w:abstractNum>
+  <w:abstractNum w:abstractNumId="19">
+    <w:nsid w:val="54213346"/>
+    <w:multiLevelType w:val="multilevel"/>
+    <w:tmpl w:val="8C1EFACC"/>
+    <w:lvl w:ilvl="0">
+      <w:start w:val="1"/>
+      <w:numFmt w:val="bullet"/>
+      <w:lvlText w:val=""/>
+      <w:lvlJc w:val="left"/>
+      <w:pPr>
+        <w:tabs>
+          <w:tab w:val="num" w:pos="720"/>
+        </w:tabs>
+        <w:ind w:left="720" w:hanging="360"/>
+      </w:pPr>
+      <w:rPr>
+        <w:rFonts w:ascii="Symbol" w:hAnsi="Symbol" w:hint="default"/>
+        <w:sz w:val="20"/>
+      </w:rPr>
+    </w:lvl>
+    <w:lvl w:ilvl="1" w:tentative="1">
+      <w:start w:val="1"/>
+      <w:numFmt w:val="bullet"/>
+      <w:lvlText w:val="o"/>
+      <w:lvlJc w:val="left"/>
+      <w:pPr>
+        <w:tabs>
+          <w:tab w:val="num" w:pos="1440"/>
+        </w:tabs>
+        <w:ind w:left="1440" w:hanging="360"/>
+      </w:pPr>
+      <w:rPr>
+        <w:rFonts w:ascii="Courier New" w:hAnsi="Courier New" w:hint="default"/>
+        <w:sz w:val="20"/>
+      </w:rPr>
+    </w:lvl>
+    <w:lvl w:ilvl="2" w:tentative="1">
+      <w:start w:val="1"/>
+      <w:numFmt w:val="bullet"/>
+      <w:lvlText w:val=""/>
+      <w:lvlJc w:val="left"/>
+      <w:pPr>
+        <w:tabs>
+          <w:tab w:val="num" w:pos="2160"/>
+        </w:tabs>
+        <w:ind w:left="2160" w:hanging="360"/>
+      </w:pPr>
+      <w:rPr>
+        <w:rFonts w:ascii="Wingdings" w:hAnsi="Wingdings" w:hint="default"/>
+        <w:sz w:val="20"/>
+      </w:rPr>
+    </w:lvl>
+    <w:lvl w:ilvl="3" w:tentative="1">
+      <w:start w:val="1"/>
+      <w:numFmt w:val="bullet"/>
+      <w:lvlText w:val=""/>
+      <w:lvlJc w:val="left"/>
+      <w:pPr>
+        <w:tabs>
+          <w:tab w:val="num" w:pos="2880"/>
+        </w:tabs>
+        <w:ind w:left="2880" w:hanging="360"/>
+      </w:pPr>
+      <w:rPr>
+        <w:rFonts w:ascii="Wingdings" w:hAnsi="Wingdings" w:hint="default"/>
+        <w:sz w:val="20"/>
+      </w:rPr>
+    </w:lvl>
+    <w:lvl w:ilvl="4" w:tentative="1">
+      <w:start w:val="1"/>
+      <w:numFmt w:val="bullet"/>
+      <w:lvlText w:val=""/>
+      <w:lvlJc w:val="left"/>
+      <w:pPr>
+        <w:tabs>
+          <w:tab w:val="num" w:pos="3600"/>
+        </w:tabs>
+        <w:ind w:left="3600" w:hanging="360"/>
+      </w:pPr>
+      <w:rPr>
+        <w:rFonts w:ascii="Wingdings" w:hAnsi="Wingdings" w:hint="default"/>
+        <w:sz w:val="20"/>
+      </w:rPr>
+    </w:lvl>
+    <w:lvl w:ilvl="5" w:tentative="1">
+      <w:start w:val="1"/>
+      <w:numFmt w:val="bullet"/>
+      <w:lvlText w:val=""/>
+      <w:lvlJc w:val="left"/>
+      <w:pPr>
+        <w:tabs>
+          <w:tab w:val="num" w:pos="4320"/>
+        </w:tabs>
+        <w:ind w:left="4320" w:hanging="360"/>
+      </w:pPr>
+      <w:rPr>
+        <w:rFonts w:ascii="Wingdings" w:hAnsi="Wingdings" w:hint="default"/>
+        <w:sz w:val="20"/>
+      </w:rPr>
+    </w:lvl>
+    <w:lvl w:ilvl="6" w:tentative="1">
+      <w:start w:val="1"/>
+      <w:numFmt w:val="bullet"/>
+      <w:lvlText w:val=""/>
+      <w:lvlJc w:val="left"/>
+      <w:pPr>
+        <w:tabs>
+          <w:tab w:val="num" w:pos="5040"/>
+        </w:tabs>
+        <w:ind w:left="5040" w:hanging="360"/>
+      </w:pPr>
+      <w:rPr>
+        <w:rFonts w:ascii="Wingdings" w:hAnsi="Wingdings" w:hint="default"/>
+        <w:sz w:val="20"/>
+      </w:rPr>
+    </w:lvl>
+    <w:lvl w:ilvl="7" w:tentative="1">
+      <w:start w:val="1"/>
+      <w:numFmt w:val="bullet"/>
+      <w:lvlText w:val=""/>
+      <w:lvlJc w:val="left"/>
+      <w:pPr>
+        <w:tabs>
+          <w:tab w:val="num" w:pos="5760"/>
+        </w:tabs>
+        <w:ind w:left="5760" w:hanging="360"/>
+      </w:pPr>
+      <w:rPr>
+        <w:rFonts w:ascii="Wingdings" w:hAnsi="Wingdings" w:hint="default"/>
+        <w:sz w:val="20"/>
+      </w:rPr>
+    </w:lvl>
+    <w:lvl w:ilvl="8" w:tentative="1">
+      <w:start w:val="1"/>
+      <w:numFmt w:val="bullet"/>
+      <w:lvlText w:val=""/>
+      <w:lvlJc w:val="left"/>
+      <w:pPr>
+        <w:tabs>
+          <w:tab w:val="num" w:pos="6480"/>
+        </w:tabs>
+        <w:ind w:left="6480" w:hanging="360"/>
+      </w:pPr>
+      <w:rPr>
+        <w:rFonts w:ascii="Wingdings" w:hAnsi="Wingdings" w:hint="default"/>
+        <w:sz w:val="20"/>
+      </w:rPr>
+    </w:lvl>
+  </w:abstractNum>
+  <w:abstractNum w:abstractNumId="20">
     <w:nsid w:val="576D4475"/>
     <w:multiLevelType w:val="multilevel"/>
     <w:tmpl w:val="0A5E0DB6"/>
@@ -2075,7 +4446,1050 @@
       </w:rPr>
     </w:lvl>
   </w:abstractNum>
-  <w:abstractNum w:abstractNumId="6">
+  <w:abstractNum w:abstractNumId="21">
+    <w:nsid w:val="5C80539A"/>
+    <w:multiLevelType w:val="multilevel"/>
+    <w:tmpl w:val="1944BE5A"/>
+    <w:lvl w:ilvl="0">
+      <w:start w:val="1"/>
+      <w:numFmt w:val="bullet"/>
+      <w:lvlText w:val=""/>
+      <w:lvlJc w:val="left"/>
+      <w:pPr>
+        <w:tabs>
+          <w:tab w:val="num" w:pos="720"/>
+        </w:tabs>
+        <w:ind w:left="720" w:hanging="360"/>
+      </w:pPr>
+      <w:rPr>
+        <w:rFonts w:ascii="Symbol" w:hAnsi="Symbol" w:hint="default"/>
+        <w:sz w:val="20"/>
+      </w:rPr>
+    </w:lvl>
+    <w:lvl w:ilvl="1" w:tentative="1">
+      <w:start w:val="1"/>
+      <w:numFmt w:val="bullet"/>
+      <w:lvlText w:val="o"/>
+      <w:lvlJc w:val="left"/>
+      <w:pPr>
+        <w:tabs>
+          <w:tab w:val="num" w:pos="1440"/>
+        </w:tabs>
+        <w:ind w:left="1440" w:hanging="360"/>
+      </w:pPr>
+      <w:rPr>
+        <w:rFonts w:ascii="Courier New" w:hAnsi="Courier New" w:hint="default"/>
+        <w:sz w:val="20"/>
+      </w:rPr>
+    </w:lvl>
+    <w:lvl w:ilvl="2" w:tentative="1">
+      <w:start w:val="1"/>
+      <w:numFmt w:val="bullet"/>
+      <w:lvlText w:val=""/>
+      <w:lvlJc w:val="left"/>
+      <w:pPr>
+        <w:tabs>
+          <w:tab w:val="num" w:pos="2160"/>
+        </w:tabs>
+        <w:ind w:left="2160" w:hanging="360"/>
+      </w:pPr>
+      <w:rPr>
+        <w:rFonts w:ascii="Wingdings" w:hAnsi="Wingdings" w:hint="default"/>
+        <w:sz w:val="20"/>
+      </w:rPr>
+    </w:lvl>
+    <w:lvl w:ilvl="3" w:tentative="1">
+      <w:start w:val="1"/>
+      <w:numFmt w:val="bullet"/>
+      <w:lvlText w:val=""/>
+      <w:lvlJc w:val="left"/>
+      <w:pPr>
+        <w:tabs>
+          <w:tab w:val="num" w:pos="2880"/>
+        </w:tabs>
+        <w:ind w:left="2880" w:hanging="360"/>
+      </w:pPr>
+      <w:rPr>
+        <w:rFonts w:ascii="Wingdings" w:hAnsi="Wingdings" w:hint="default"/>
+        <w:sz w:val="20"/>
+      </w:rPr>
+    </w:lvl>
+    <w:lvl w:ilvl="4" w:tentative="1">
+      <w:start w:val="1"/>
+      <w:numFmt w:val="bullet"/>
+      <w:lvlText w:val=""/>
+      <w:lvlJc w:val="left"/>
+      <w:pPr>
+        <w:tabs>
+          <w:tab w:val="num" w:pos="3600"/>
+        </w:tabs>
+        <w:ind w:left="3600" w:hanging="360"/>
+      </w:pPr>
+      <w:rPr>
+        <w:rFonts w:ascii="Wingdings" w:hAnsi="Wingdings" w:hint="default"/>
+        <w:sz w:val="20"/>
+      </w:rPr>
+    </w:lvl>
+    <w:lvl w:ilvl="5" w:tentative="1">
+      <w:start w:val="1"/>
+      <w:numFmt w:val="bullet"/>
+      <w:lvlText w:val=""/>
+      <w:lvlJc w:val="left"/>
+      <w:pPr>
+        <w:tabs>
+          <w:tab w:val="num" w:pos="4320"/>
+        </w:tabs>
+        <w:ind w:left="4320" w:hanging="360"/>
+      </w:pPr>
+      <w:rPr>
+        <w:rFonts w:ascii="Wingdings" w:hAnsi="Wingdings" w:hint="default"/>
+        <w:sz w:val="20"/>
+      </w:rPr>
+    </w:lvl>
+    <w:lvl w:ilvl="6" w:tentative="1">
+      <w:start w:val="1"/>
+      <w:numFmt w:val="bullet"/>
+      <w:lvlText w:val=""/>
+      <w:lvlJc w:val="left"/>
+      <w:pPr>
+        <w:tabs>
+          <w:tab w:val="num" w:pos="5040"/>
+        </w:tabs>
+        <w:ind w:left="5040" w:hanging="360"/>
+      </w:pPr>
+      <w:rPr>
+        <w:rFonts w:ascii="Wingdings" w:hAnsi="Wingdings" w:hint="default"/>
+        <w:sz w:val="20"/>
+      </w:rPr>
+    </w:lvl>
+    <w:lvl w:ilvl="7" w:tentative="1">
+      <w:start w:val="1"/>
+      <w:numFmt w:val="bullet"/>
+      <w:lvlText w:val=""/>
+      <w:lvlJc w:val="left"/>
+      <w:pPr>
+        <w:tabs>
+          <w:tab w:val="num" w:pos="5760"/>
+        </w:tabs>
+        <w:ind w:left="5760" w:hanging="360"/>
+      </w:pPr>
+      <w:rPr>
+        <w:rFonts w:ascii="Wingdings" w:hAnsi="Wingdings" w:hint="default"/>
+        <w:sz w:val="20"/>
+      </w:rPr>
+    </w:lvl>
+    <w:lvl w:ilvl="8" w:tentative="1">
+      <w:start w:val="1"/>
+      <w:numFmt w:val="bullet"/>
+      <w:lvlText w:val=""/>
+      <w:lvlJc w:val="left"/>
+      <w:pPr>
+        <w:tabs>
+          <w:tab w:val="num" w:pos="6480"/>
+        </w:tabs>
+        <w:ind w:left="6480" w:hanging="360"/>
+      </w:pPr>
+      <w:rPr>
+        <w:rFonts w:ascii="Wingdings" w:hAnsi="Wingdings" w:hint="default"/>
+        <w:sz w:val="20"/>
+      </w:rPr>
+    </w:lvl>
+  </w:abstractNum>
+  <w:abstractNum w:abstractNumId="22">
+    <w:nsid w:val="5F840C18"/>
+    <w:multiLevelType w:val="multilevel"/>
+    <w:tmpl w:val="3FC02856"/>
+    <w:lvl w:ilvl="0">
+      <w:start w:val="1"/>
+      <w:numFmt w:val="bullet"/>
+      <w:lvlText w:val=""/>
+      <w:lvlJc w:val="left"/>
+      <w:pPr>
+        <w:tabs>
+          <w:tab w:val="num" w:pos="720"/>
+        </w:tabs>
+        <w:ind w:left="720" w:hanging="360"/>
+      </w:pPr>
+      <w:rPr>
+        <w:rFonts w:ascii="Symbol" w:hAnsi="Symbol" w:hint="default"/>
+        <w:sz w:val="20"/>
+      </w:rPr>
+    </w:lvl>
+    <w:lvl w:ilvl="1" w:tentative="1">
+      <w:start w:val="1"/>
+      <w:numFmt w:val="bullet"/>
+      <w:lvlText w:val="o"/>
+      <w:lvlJc w:val="left"/>
+      <w:pPr>
+        <w:tabs>
+          <w:tab w:val="num" w:pos="1440"/>
+        </w:tabs>
+        <w:ind w:left="1440" w:hanging="360"/>
+      </w:pPr>
+      <w:rPr>
+        <w:rFonts w:ascii="Courier New" w:hAnsi="Courier New" w:hint="default"/>
+        <w:sz w:val="20"/>
+      </w:rPr>
+    </w:lvl>
+    <w:lvl w:ilvl="2" w:tentative="1">
+      <w:start w:val="1"/>
+      <w:numFmt w:val="bullet"/>
+      <w:lvlText w:val=""/>
+      <w:lvlJc w:val="left"/>
+      <w:pPr>
+        <w:tabs>
+          <w:tab w:val="num" w:pos="2160"/>
+        </w:tabs>
+        <w:ind w:left="2160" w:hanging="360"/>
+      </w:pPr>
+      <w:rPr>
+        <w:rFonts w:ascii="Wingdings" w:hAnsi="Wingdings" w:hint="default"/>
+        <w:sz w:val="20"/>
+      </w:rPr>
+    </w:lvl>
+    <w:lvl w:ilvl="3" w:tentative="1">
+      <w:start w:val="1"/>
+      <w:numFmt w:val="bullet"/>
+      <w:lvlText w:val=""/>
+      <w:lvlJc w:val="left"/>
+      <w:pPr>
+        <w:tabs>
+          <w:tab w:val="num" w:pos="2880"/>
+        </w:tabs>
+        <w:ind w:left="2880" w:hanging="360"/>
+      </w:pPr>
+      <w:rPr>
+        <w:rFonts w:ascii="Wingdings" w:hAnsi="Wingdings" w:hint="default"/>
+        <w:sz w:val="20"/>
+      </w:rPr>
+    </w:lvl>
+    <w:lvl w:ilvl="4" w:tentative="1">
+      <w:start w:val="1"/>
+      <w:numFmt w:val="bullet"/>
+      <w:lvlText w:val=""/>
+      <w:lvlJc w:val="left"/>
+      <w:pPr>
+        <w:tabs>
+          <w:tab w:val="num" w:pos="3600"/>
+        </w:tabs>
+        <w:ind w:left="3600" w:hanging="360"/>
+      </w:pPr>
+      <w:rPr>
+        <w:rFonts w:ascii="Wingdings" w:hAnsi="Wingdings" w:hint="default"/>
+        <w:sz w:val="20"/>
+      </w:rPr>
+    </w:lvl>
+    <w:lvl w:ilvl="5" w:tentative="1">
+      <w:start w:val="1"/>
+      <w:numFmt w:val="bullet"/>
+      <w:lvlText w:val=""/>
+      <w:lvlJc w:val="left"/>
+      <w:pPr>
+        <w:tabs>
+          <w:tab w:val="num" w:pos="4320"/>
+        </w:tabs>
+        <w:ind w:left="4320" w:hanging="360"/>
+      </w:pPr>
+      <w:rPr>
+        <w:rFonts w:ascii="Wingdings" w:hAnsi="Wingdings" w:hint="default"/>
+        <w:sz w:val="20"/>
+      </w:rPr>
+    </w:lvl>
+    <w:lvl w:ilvl="6" w:tentative="1">
+      <w:start w:val="1"/>
+      <w:numFmt w:val="bullet"/>
+      <w:lvlText w:val=""/>
+      <w:lvlJc w:val="left"/>
+      <w:pPr>
+        <w:tabs>
+          <w:tab w:val="num" w:pos="5040"/>
+        </w:tabs>
+        <w:ind w:left="5040" w:hanging="360"/>
+      </w:pPr>
+      <w:rPr>
+        <w:rFonts w:ascii="Wingdings" w:hAnsi="Wingdings" w:hint="default"/>
+        <w:sz w:val="20"/>
+      </w:rPr>
+    </w:lvl>
+    <w:lvl w:ilvl="7" w:tentative="1">
+      <w:start w:val="1"/>
+      <w:numFmt w:val="bullet"/>
+      <w:lvlText w:val=""/>
+      <w:lvlJc w:val="left"/>
+      <w:pPr>
+        <w:tabs>
+          <w:tab w:val="num" w:pos="5760"/>
+        </w:tabs>
+        <w:ind w:left="5760" w:hanging="360"/>
+      </w:pPr>
+      <w:rPr>
+        <w:rFonts w:ascii="Wingdings" w:hAnsi="Wingdings" w:hint="default"/>
+        <w:sz w:val="20"/>
+      </w:rPr>
+    </w:lvl>
+    <w:lvl w:ilvl="8" w:tentative="1">
+      <w:start w:val="1"/>
+      <w:numFmt w:val="bullet"/>
+      <w:lvlText w:val=""/>
+      <w:lvlJc w:val="left"/>
+      <w:pPr>
+        <w:tabs>
+          <w:tab w:val="num" w:pos="6480"/>
+        </w:tabs>
+        <w:ind w:left="6480" w:hanging="360"/>
+      </w:pPr>
+      <w:rPr>
+        <w:rFonts w:ascii="Wingdings" w:hAnsi="Wingdings" w:hint="default"/>
+        <w:sz w:val="20"/>
+      </w:rPr>
+    </w:lvl>
+  </w:abstractNum>
+  <w:abstractNum w:abstractNumId="23">
+    <w:nsid w:val="61A7143F"/>
+    <w:multiLevelType w:val="multilevel"/>
+    <w:tmpl w:val="C0A29804"/>
+    <w:lvl w:ilvl="0">
+      <w:start w:val="1"/>
+      <w:numFmt w:val="bullet"/>
+      <w:lvlText w:val=""/>
+      <w:lvlJc w:val="left"/>
+      <w:pPr>
+        <w:tabs>
+          <w:tab w:val="num" w:pos="720"/>
+        </w:tabs>
+        <w:ind w:left="720" w:hanging="360"/>
+      </w:pPr>
+      <w:rPr>
+        <w:rFonts w:ascii="Symbol" w:hAnsi="Symbol" w:hint="default"/>
+        <w:sz w:val="20"/>
+      </w:rPr>
+    </w:lvl>
+    <w:lvl w:ilvl="1" w:tentative="1">
+      <w:start w:val="1"/>
+      <w:numFmt w:val="bullet"/>
+      <w:lvlText w:val="o"/>
+      <w:lvlJc w:val="left"/>
+      <w:pPr>
+        <w:tabs>
+          <w:tab w:val="num" w:pos="1440"/>
+        </w:tabs>
+        <w:ind w:left="1440" w:hanging="360"/>
+      </w:pPr>
+      <w:rPr>
+        <w:rFonts w:ascii="Courier New" w:hAnsi="Courier New" w:hint="default"/>
+        <w:sz w:val="20"/>
+      </w:rPr>
+    </w:lvl>
+    <w:lvl w:ilvl="2" w:tentative="1">
+      <w:start w:val="1"/>
+      <w:numFmt w:val="bullet"/>
+      <w:lvlText w:val=""/>
+      <w:lvlJc w:val="left"/>
+      <w:pPr>
+        <w:tabs>
+          <w:tab w:val="num" w:pos="2160"/>
+        </w:tabs>
+        <w:ind w:left="2160" w:hanging="360"/>
+      </w:pPr>
+      <w:rPr>
+        <w:rFonts w:ascii="Wingdings" w:hAnsi="Wingdings" w:hint="default"/>
+        <w:sz w:val="20"/>
+      </w:rPr>
+    </w:lvl>
+    <w:lvl w:ilvl="3" w:tentative="1">
+      <w:start w:val="1"/>
+      <w:numFmt w:val="bullet"/>
+      <w:lvlText w:val=""/>
+      <w:lvlJc w:val="left"/>
+      <w:pPr>
+        <w:tabs>
+          <w:tab w:val="num" w:pos="2880"/>
+        </w:tabs>
+        <w:ind w:left="2880" w:hanging="360"/>
+      </w:pPr>
+      <w:rPr>
+        <w:rFonts w:ascii="Wingdings" w:hAnsi="Wingdings" w:hint="default"/>
+        <w:sz w:val="20"/>
+      </w:rPr>
+    </w:lvl>
+    <w:lvl w:ilvl="4" w:tentative="1">
+      <w:start w:val="1"/>
+      <w:numFmt w:val="bullet"/>
+      <w:lvlText w:val=""/>
+      <w:lvlJc w:val="left"/>
+      <w:pPr>
+        <w:tabs>
+          <w:tab w:val="num" w:pos="3600"/>
+        </w:tabs>
+        <w:ind w:left="3600" w:hanging="360"/>
+      </w:pPr>
+      <w:rPr>
+        <w:rFonts w:ascii="Wingdings" w:hAnsi="Wingdings" w:hint="default"/>
+        <w:sz w:val="20"/>
+      </w:rPr>
+    </w:lvl>
+    <w:lvl w:ilvl="5" w:tentative="1">
+      <w:start w:val="1"/>
+      <w:numFmt w:val="bullet"/>
+      <w:lvlText w:val=""/>
+      <w:lvlJc w:val="left"/>
+      <w:pPr>
+        <w:tabs>
+          <w:tab w:val="num" w:pos="4320"/>
+        </w:tabs>
+        <w:ind w:left="4320" w:hanging="360"/>
+      </w:pPr>
+      <w:rPr>
+        <w:rFonts w:ascii="Wingdings" w:hAnsi="Wingdings" w:hint="default"/>
+        <w:sz w:val="20"/>
+      </w:rPr>
+    </w:lvl>
+    <w:lvl w:ilvl="6" w:tentative="1">
+      <w:start w:val="1"/>
+      <w:numFmt w:val="bullet"/>
+      <w:lvlText w:val=""/>
+      <w:lvlJc w:val="left"/>
+      <w:pPr>
+        <w:tabs>
+          <w:tab w:val="num" w:pos="5040"/>
+        </w:tabs>
+        <w:ind w:left="5040" w:hanging="360"/>
+      </w:pPr>
+      <w:rPr>
+        <w:rFonts w:ascii="Wingdings" w:hAnsi="Wingdings" w:hint="default"/>
+        <w:sz w:val="20"/>
+      </w:rPr>
+    </w:lvl>
+    <w:lvl w:ilvl="7" w:tentative="1">
+      <w:start w:val="1"/>
+      <w:numFmt w:val="bullet"/>
+      <w:lvlText w:val=""/>
+      <w:lvlJc w:val="left"/>
+      <w:pPr>
+        <w:tabs>
+          <w:tab w:val="num" w:pos="5760"/>
+        </w:tabs>
+        <w:ind w:left="5760" w:hanging="360"/>
+      </w:pPr>
+      <w:rPr>
+        <w:rFonts w:ascii="Wingdings" w:hAnsi="Wingdings" w:hint="default"/>
+        <w:sz w:val="20"/>
+      </w:rPr>
+    </w:lvl>
+    <w:lvl w:ilvl="8" w:tentative="1">
+      <w:start w:val="1"/>
+      <w:numFmt w:val="bullet"/>
+      <w:lvlText w:val=""/>
+      <w:lvlJc w:val="left"/>
+      <w:pPr>
+        <w:tabs>
+          <w:tab w:val="num" w:pos="6480"/>
+        </w:tabs>
+        <w:ind w:left="6480" w:hanging="360"/>
+      </w:pPr>
+      <w:rPr>
+        <w:rFonts w:ascii="Wingdings" w:hAnsi="Wingdings" w:hint="default"/>
+        <w:sz w:val="20"/>
+      </w:rPr>
+    </w:lvl>
+  </w:abstractNum>
+  <w:abstractNum w:abstractNumId="24">
+    <w:nsid w:val="63C37E0A"/>
+    <w:multiLevelType w:val="multilevel"/>
+    <w:tmpl w:val="38F6A438"/>
+    <w:lvl w:ilvl="0">
+      <w:start w:val="1"/>
+      <w:numFmt w:val="bullet"/>
+      <w:lvlText w:val=""/>
+      <w:lvlJc w:val="left"/>
+      <w:pPr>
+        <w:tabs>
+          <w:tab w:val="num" w:pos="720"/>
+        </w:tabs>
+        <w:ind w:left="720" w:hanging="360"/>
+      </w:pPr>
+      <w:rPr>
+        <w:rFonts w:ascii="Symbol" w:hAnsi="Symbol" w:hint="default"/>
+        <w:sz w:val="20"/>
+      </w:rPr>
+    </w:lvl>
+    <w:lvl w:ilvl="1" w:tentative="1">
+      <w:start w:val="1"/>
+      <w:numFmt w:val="bullet"/>
+      <w:lvlText w:val="o"/>
+      <w:lvlJc w:val="left"/>
+      <w:pPr>
+        <w:tabs>
+          <w:tab w:val="num" w:pos="1440"/>
+        </w:tabs>
+        <w:ind w:left="1440" w:hanging="360"/>
+      </w:pPr>
+      <w:rPr>
+        <w:rFonts w:ascii="Courier New" w:hAnsi="Courier New" w:hint="default"/>
+        <w:sz w:val="20"/>
+      </w:rPr>
+    </w:lvl>
+    <w:lvl w:ilvl="2" w:tentative="1">
+      <w:start w:val="1"/>
+      <w:numFmt w:val="bullet"/>
+      <w:lvlText w:val=""/>
+      <w:lvlJc w:val="left"/>
+      <w:pPr>
+        <w:tabs>
+          <w:tab w:val="num" w:pos="2160"/>
+        </w:tabs>
+        <w:ind w:left="2160" w:hanging="360"/>
+      </w:pPr>
+      <w:rPr>
+        <w:rFonts w:ascii="Wingdings" w:hAnsi="Wingdings" w:hint="default"/>
+        <w:sz w:val="20"/>
+      </w:rPr>
+    </w:lvl>
+    <w:lvl w:ilvl="3" w:tentative="1">
+      <w:start w:val="1"/>
+      <w:numFmt w:val="bullet"/>
+      <w:lvlText w:val=""/>
+      <w:lvlJc w:val="left"/>
+      <w:pPr>
+        <w:tabs>
+          <w:tab w:val="num" w:pos="2880"/>
+        </w:tabs>
+        <w:ind w:left="2880" w:hanging="360"/>
+      </w:pPr>
+      <w:rPr>
+        <w:rFonts w:ascii="Wingdings" w:hAnsi="Wingdings" w:hint="default"/>
+        <w:sz w:val="20"/>
+      </w:rPr>
+    </w:lvl>
+    <w:lvl w:ilvl="4" w:tentative="1">
+      <w:start w:val="1"/>
+      <w:numFmt w:val="bullet"/>
+      <w:lvlText w:val=""/>
+      <w:lvlJc w:val="left"/>
+      <w:pPr>
+        <w:tabs>
+          <w:tab w:val="num" w:pos="3600"/>
+        </w:tabs>
+        <w:ind w:left="3600" w:hanging="360"/>
+      </w:pPr>
+      <w:rPr>
+        <w:rFonts w:ascii="Wingdings" w:hAnsi="Wingdings" w:hint="default"/>
+        <w:sz w:val="20"/>
+      </w:rPr>
+    </w:lvl>
+    <w:lvl w:ilvl="5" w:tentative="1">
+      <w:start w:val="1"/>
+      <w:numFmt w:val="bullet"/>
+      <w:lvlText w:val=""/>
+      <w:lvlJc w:val="left"/>
+      <w:pPr>
+        <w:tabs>
+          <w:tab w:val="num" w:pos="4320"/>
+        </w:tabs>
+        <w:ind w:left="4320" w:hanging="360"/>
+      </w:pPr>
+      <w:rPr>
+        <w:rFonts w:ascii="Wingdings" w:hAnsi="Wingdings" w:hint="default"/>
+        <w:sz w:val="20"/>
+      </w:rPr>
+    </w:lvl>
+    <w:lvl w:ilvl="6" w:tentative="1">
+      <w:start w:val="1"/>
+      <w:numFmt w:val="bullet"/>
+      <w:lvlText w:val=""/>
+      <w:lvlJc w:val="left"/>
+      <w:pPr>
+        <w:tabs>
+          <w:tab w:val="num" w:pos="5040"/>
+        </w:tabs>
+        <w:ind w:left="5040" w:hanging="360"/>
+      </w:pPr>
+      <w:rPr>
+        <w:rFonts w:ascii="Wingdings" w:hAnsi="Wingdings" w:hint="default"/>
+        <w:sz w:val="20"/>
+      </w:rPr>
+    </w:lvl>
+    <w:lvl w:ilvl="7" w:tentative="1">
+      <w:start w:val="1"/>
+      <w:numFmt w:val="bullet"/>
+      <w:lvlText w:val=""/>
+      <w:lvlJc w:val="left"/>
+      <w:pPr>
+        <w:tabs>
+          <w:tab w:val="num" w:pos="5760"/>
+        </w:tabs>
+        <w:ind w:left="5760" w:hanging="360"/>
+      </w:pPr>
+      <w:rPr>
+        <w:rFonts w:ascii="Wingdings" w:hAnsi="Wingdings" w:hint="default"/>
+        <w:sz w:val="20"/>
+      </w:rPr>
+    </w:lvl>
+    <w:lvl w:ilvl="8" w:tentative="1">
+      <w:start w:val="1"/>
+      <w:numFmt w:val="bullet"/>
+      <w:lvlText w:val=""/>
+      <w:lvlJc w:val="left"/>
+      <w:pPr>
+        <w:tabs>
+          <w:tab w:val="num" w:pos="6480"/>
+        </w:tabs>
+        <w:ind w:left="6480" w:hanging="360"/>
+      </w:pPr>
+      <w:rPr>
+        <w:rFonts w:ascii="Wingdings" w:hAnsi="Wingdings" w:hint="default"/>
+        <w:sz w:val="20"/>
+      </w:rPr>
+    </w:lvl>
+  </w:abstractNum>
+  <w:abstractNum w:abstractNumId="25">
+    <w:nsid w:val="64CF2D96"/>
+    <w:multiLevelType w:val="multilevel"/>
+    <w:tmpl w:val="3C505096"/>
+    <w:lvl w:ilvl="0">
+      <w:start w:val="1"/>
+      <w:numFmt w:val="bullet"/>
+      <w:lvlText w:val=""/>
+      <w:lvlJc w:val="left"/>
+      <w:pPr>
+        <w:tabs>
+          <w:tab w:val="num" w:pos="720"/>
+        </w:tabs>
+        <w:ind w:left="720" w:hanging="360"/>
+      </w:pPr>
+      <w:rPr>
+        <w:rFonts w:ascii="Symbol" w:hAnsi="Symbol" w:hint="default"/>
+        <w:sz w:val="20"/>
+      </w:rPr>
+    </w:lvl>
+    <w:lvl w:ilvl="1" w:tentative="1">
+      <w:start w:val="1"/>
+      <w:numFmt w:val="bullet"/>
+      <w:lvlText w:val="o"/>
+      <w:lvlJc w:val="left"/>
+      <w:pPr>
+        <w:tabs>
+          <w:tab w:val="num" w:pos="1440"/>
+        </w:tabs>
+        <w:ind w:left="1440" w:hanging="360"/>
+      </w:pPr>
+      <w:rPr>
+        <w:rFonts w:ascii="Courier New" w:hAnsi="Courier New" w:hint="default"/>
+        <w:sz w:val="20"/>
+      </w:rPr>
+    </w:lvl>
+    <w:lvl w:ilvl="2" w:tentative="1">
+      <w:start w:val="1"/>
+      <w:numFmt w:val="bullet"/>
+      <w:lvlText w:val=""/>
+      <w:lvlJc w:val="left"/>
+      <w:pPr>
+        <w:tabs>
+          <w:tab w:val="num" w:pos="2160"/>
+        </w:tabs>
+        <w:ind w:left="2160" w:hanging="360"/>
+      </w:pPr>
+      <w:rPr>
+        <w:rFonts w:ascii="Wingdings" w:hAnsi="Wingdings" w:hint="default"/>
+        <w:sz w:val="20"/>
+      </w:rPr>
+    </w:lvl>
+    <w:lvl w:ilvl="3" w:tentative="1">
+      <w:start w:val="1"/>
+      <w:numFmt w:val="bullet"/>
+      <w:lvlText w:val=""/>
+      <w:lvlJc w:val="left"/>
+      <w:pPr>
+        <w:tabs>
+          <w:tab w:val="num" w:pos="2880"/>
+        </w:tabs>
+        <w:ind w:left="2880" w:hanging="360"/>
+      </w:pPr>
+      <w:rPr>
+        <w:rFonts w:ascii="Wingdings" w:hAnsi="Wingdings" w:hint="default"/>
+        <w:sz w:val="20"/>
+      </w:rPr>
+    </w:lvl>
+    <w:lvl w:ilvl="4" w:tentative="1">
+      <w:start w:val="1"/>
+      <w:numFmt w:val="bullet"/>
+      <w:lvlText w:val=""/>
+      <w:lvlJc w:val="left"/>
+      <w:pPr>
+        <w:tabs>
+          <w:tab w:val="num" w:pos="3600"/>
+        </w:tabs>
+        <w:ind w:left="3600" w:hanging="360"/>
+      </w:pPr>
+      <w:rPr>
+        <w:rFonts w:ascii="Wingdings" w:hAnsi="Wingdings" w:hint="default"/>
+        <w:sz w:val="20"/>
+      </w:rPr>
+    </w:lvl>
+    <w:lvl w:ilvl="5" w:tentative="1">
+      <w:start w:val="1"/>
+      <w:numFmt w:val="bullet"/>
+      <w:lvlText w:val=""/>
+      <w:lvlJc w:val="left"/>
+      <w:pPr>
+        <w:tabs>
+          <w:tab w:val="num" w:pos="4320"/>
+        </w:tabs>
+        <w:ind w:left="4320" w:hanging="360"/>
+      </w:pPr>
+      <w:rPr>
+        <w:rFonts w:ascii="Wingdings" w:hAnsi="Wingdings" w:hint="default"/>
+        <w:sz w:val="20"/>
+      </w:rPr>
+    </w:lvl>
+    <w:lvl w:ilvl="6" w:tentative="1">
+      <w:start w:val="1"/>
+      <w:numFmt w:val="bullet"/>
+      <w:lvlText w:val=""/>
+      <w:lvlJc w:val="left"/>
+      <w:pPr>
+        <w:tabs>
+          <w:tab w:val="num" w:pos="5040"/>
+        </w:tabs>
+        <w:ind w:left="5040" w:hanging="360"/>
+      </w:pPr>
+      <w:rPr>
+        <w:rFonts w:ascii="Wingdings" w:hAnsi="Wingdings" w:hint="default"/>
+        <w:sz w:val="20"/>
+      </w:rPr>
+    </w:lvl>
+    <w:lvl w:ilvl="7" w:tentative="1">
+      <w:start w:val="1"/>
+      <w:numFmt w:val="bullet"/>
+      <w:lvlText w:val=""/>
+      <w:lvlJc w:val="left"/>
+      <w:pPr>
+        <w:tabs>
+          <w:tab w:val="num" w:pos="5760"/>
+        </w:tabs>
+        <w:ind w:left="5760" w:hanging="360"/>
+      </w:pPr>
+      <w:rPr>
+        <w:rFonts w:ascii="Wingdings" w:hAnsi="Wingdings" w:hint="default"/>
+        <w:sz w:val="20"/>
+      </w:rPr>
+    </w:lvl>
+    <w:lvl w:ilvl="8" w:tentative="1">
+      <w:start w:val="1"/>
+      <w:numFmt w:val="bullet"/>
+      <w:lvlText w:val=""/>
+      <w:lvlJc w:val="left"/>
+      <w:pPr>
+        <w:tabs>
+          <w:tab w:val="num" w:pos="6480"/>
+        </w:tabs>
+        <w:ind w:left="6480" w:hanging="360"/>
+      </w:pPr>
+      <w:rPr>
+        <w:rFonts w:ascii="Wingdings" w:hAnsi="Wingdings" w:hint="default"/>
+        <w:sz w:val="20"/>
+      </w:rPr>
+    </w:lvl>
+  </w:abstractNum>
+  <w:abstractNum w:abstractNumId="26">
+    <w:nsid w:val="66004D28"/>
+    <w:multiLevelType w:val="multilevel"/>
+    <w:tmpl w:val="594060FA"/>
+    <w:lvl w:ilvl="0">
+      <w:start w:val="1"/>
+      <w:numFmt w:val="bullet"/>
+      <w:lvlText w:val=""/>
+      <w:lvlJc w:val="left"/>
+      <w:pPr>
+        <w:tabs>
+          <w:tab w:val="num" w:pos="720"/>
+        </w:tabs>
+        <w:ind w:left="720" w:hanging="360"/>
+      </w:pPr>
+      <w:rPr>
+        <w:rFonts w:ascii="Symbol" w:hAnsi="Symbol" w:hint="default"/>
+        <w:sz w:val="20"/>
+      </w:rPr>
+    </w:lvl>
+    <w:lvl w:ilvl="1">
+      <w:start w:val="1"/>
+      <w:numFmt w:val="bullet"/>
+      <w:lvlText w:val="o"/>
+      <w:lvlJc w:val="left"/>
+      <w:pPr>
+        <w:tabs>
+          <w:tab w:val="num" w:pos="1440"/>
+        </w:tabs>
+        <w:ind w:left="1440" w:hanging="360"/>
+      </w:pPr>
+      <w:rPr>
+        <w:rFonts w:ascii="Courier New" w:hAnsi="Courier New" w:hint="default"/>
+        <w:sz w:val="20"/>
+      </w:rPr>
+    </w:lvl>
+    <w:lvl w:ilvl="2" w:tentative="1">
+      <w:start w:val="1"/>
+      <w:numFmt w:val="bullet"/>
+      <w:lvlText w:val=""/>
+      <w:lvlJc w:val="left"/>
+      <w:pPr>
+        <w:tabs>
+          <w:tab w:val="num" w:pos="2160"/>
+        </w:tabs>
+        <w:ind w:left="2160" w:hanging="360"/>
+      </w:pPr>
+      <w:rPr>
+        <w:rFonts w:ascii="Wingdings" w:hAnsi="Wingdings" w:hint="default"/>
+        <w:sz w:val="20"/>
+      </w:rPr>
+    </w:lvl>
+    <w:lvl w:ilvl="3" w:tentative="1">
+      <w:start w:val="1"/>
+      <w:numFmt w:val="bullet"/>
+      <w:lvlText w:val=""/>
+      <w:lvlJc w:val="left"/>
+      <w:pPr>
+        <w:tabs>
+          <w:tab w:val="num" w:pos="2880"/>
+        </w:tabs>
+        <w:ind w:left="2880" w:hanging="360"/>
+      </w:pPr>
+      <w:rPr>
+        <w:rFonts w:ascii="Wingdings" w:hAnsi="Wingdings" w:hint="default"/>
+        <w:sz w:val="20"/>
+      </w:rPr>
+    </w:lvl>
+    <w:lvl w:ilvl="4" w:tentative="1">
+      <w:start w:val="1"/>
+      <w:numFmt w:val="bullet"/>
+      <w:lvlText w:val=""/>
+      <w:lvlJc w:val="left"/>
+      <w:pPr>
+        <w:tabs>
+          <w:tab w:val="num" w:pos="3600"/>
+        </w:tabs>
+        <w:ind w:left="3600" w:hanging="360"/>
+      </w:pPr>
+      <w:rPr>
+        <w:rFonts w:ascii="Wingdings" w:hAnsi="Wingdings" w:hint="default"/>
+        <w:sz w:val="20"/>
+      </w:rPr>
+    </w:lvl>
+    <w:lvl w:ilvl="5" w:tentative="1">
+      <w:start w:val="1"/>
+      <w:numFmt w:val="bullet"/>
+      <w:lvlText w:val=""/>
+      <w:lvlJc w:val="left"/>
+      <w:pPr>
+        <w:tabs>
+          <w:tab w:val="num" w:pos="4320"/>
+        </w:tabs>
+        <w:ind w:left="4320" w:hanging="360"/>
+      </w:pPr>
+      <w:rPr>
+        <w:rFonts w:ascii="Wingdings" w:hAnsi="Wingdings" w:hint="default"/>
+        <w:sz w:val="20"/>
+      </w:rPr>
+    </w:lvl>
+    <w:lvl w:ilvl="6" w:tentative="1">
+      <w:start w:val="1"/>
+      <w:numFmt w:val="bullet"/>
+      <w:lvlText w:val=""/>
+      <w:lvlJc w:val="left"/>
+      <w:pPr>
+        <w:tabs>
+          <w:tab w:val="num" w:pos="5040"/>
+        </w:tabs>
+        <w:ind w:left="5040" w:hanging="360"/>
+      </w:pPr>
+      <w:rPr>
+        <w:rFonts w:ascii="Wingdings" w:hAnsi="Wingdings" w:hint="default"/>
+        <w:sz w:val="20"/>
+      </w:rPr>
+    </w:lvl>
+    <w:lvl w:ilvl="7" w:tentative="1">
+      <w:start w:val="1"/>
+      <w:numFmt w:val="bullet"/>
+      <w:lvlText w:val=""/>
+      <w:lvlJc w:val="left"/>
+      <w:pPr>
+        <w:tabs>
+          <w:tab w:val="num" w:pos="5760"/>
+        </w:tabs>
+        <w:ind w:left="5760" w:hanging="360"/>
+      </w:pPr>
+      <w:rPr>
+        <w:rFonts w:ascii="Wingdings" w:hAnsi="Wingdings" w:hint="default"/>
+        <w:sz w:val="20"/>
+      </w:rPr>
+    </w:lvl>
+    <w:lvl w:ilvl="8" w:tentative="1">
+      <w:start w:val="1"/>
+      <w:numFmt w:val="bullet"/>
+      <w:lvlText w:val=""/>
+      <w:lvlJc w:val="left"/>
+      <w:pPr>
+        <w:tabs>
+          <w:tab w:val="num" w:pos="6480"/>
+        </w:tabs>
+        <w:ind w:left="6480" w:hanging="360"/>
+      </w:pPr>
+      <w:rPr>
+        <w:rFonts w:ascii="Wingdings" w:hAnsi="Wingdings" w:hint="default"/>
+        <w:sz w:val="20"/>
+      </w:rPr>
+    </w:lvl>
+  </w:abstractNum>
+  <w:abstractNum w:abstractNumId="27">
+    <w:nsid w:val="6BDF20A4"/>
+    <w:multiLevelType w:val="multilevel"/>
+    <w:tmpl w:val="F73C685A"/>
+    <w:lvl w:ilvl="0">
+      <w:start w:val="1"/>
+      <w:numFmt w:val="bullet"/>
+      <w:lvlText w:val=""/>
+      <w:lvlJc w:val="left"/>
+      <w:pPr>
+        <w:tabs>
+          <w:tab w:val="num" w:pos="720"/>
+        </w:tabs>
+        <w:ind w:left="720" w:hanging="360"/>
+      </w:pPr>
+      <w:rPr>
+        <w:rFonts w:ascii="Symbol" w:hAnsi="Symbol" w:hint="default"/>
+        <w:sz w:val="20"/>
+      </w:rPr>
+    </w:lvl>
+    <w:lvl w:ilvl="1" w:tentative="1">
+      <w:start w:val="1"/>
+      <w:numFmt w:val="bullet"/>
+      <w:lvlText w:val="o"/>
+      <w:lvlJc w:val="left"/>
+      <w:pPr>
+        <w:tabs>
+          <w:tab w:val="num" w:pos="1440"/>
+        </w:tabs>
+        <w:ind w:left="1440" w:hanging="360"/>
+      </w:pPr>
+      <w:rPr>
+        <w:rFonts w:ascii="Courier New" w:hAnsi="Courier New" w:hint="default"/>
+        <w:sz w:val="20"/>
+      </w:rPr>
+    </w:lvl>
+    <w:lvl w:ilvl="2" w:tentative="1">
+      <w:start w:val="1"/>
+      <w:numFmt w:val="bullet"/>
+      <w:lvlText w:val=""/>
+      <w:lvlJc w:val="left"/>
+      <w:pPr>
+        <w:tabs>
+          <w:tab w:val="num" w:pos="2160"/>
+        </w:tabs>
+        <w:ind w:left="2160" w:hanging="360"/>
+      </w:pPr>
+      <w:rPr>
+        <w:rFonts w:ascii="Wingdings" w:hAnsi="Wingdings" w:hint="default"/>
+        <w:sz w:val="20"/>
+      </w:rPr>
+    </w:lvl>
+    <w:lvl w:ilvl="3" w:tentative="1">
+      <w:start w:val="1"/>
+      <w:numFmt w:val="bullet"/>
+      <w:lvlText w:val=""/>
+      <w:lvlJc w:val="left"/>
+      <w:pPr>
+        <w:tabs>
+          <w:tab w:val="num" w:pos="2880"/>
+        </w:tabs>
+        <w:ind w:left="2880" w:hanging="360"/>
+      </w:pPr>
+      <w:rPr>
+        <w:rFonts w:ascii="Wingdings" w:hAnsi="Wingdings" w:hint="default"/>
+        <w:sz w:val="20"/>
+      </w:rPr>
+    </w:lvl>
+    <w:lvl w:ilvl="4" w:tentative="1">
+      <w:start w:val="1"/>
+      <w:numFmt w:val="bullet"/>
+      <w:lvlText w:val=""/>
+      <w:lvlJc w:val="left"/>
+      <w:pPr>
+        <w:tabs>
+          <w:tab w:val="num" w:pos="3600"/>
+        </w:tabs>
+        <w:ind w:left="3600" w:hanging="360"/>
+      </w:pPr>
+      <w:rPr>
+        <w:rFonts w:ascii="Wingdings" w:hAnsi="Wingdings" w:hint="default"/>
+        <w:sz w:val="20"/>
+      </w:rPr>
+    </w:lvl>
+    <w:lvl w:ilvl="5" w:tentative="1">
+      <w:start w:val="1"/>
+      <w:numFmt w:val="bullet"/>
+      <w:lvlText w:val=""/>
+      <w:lvlJc w:val="left"/>
+      <w:pPr>
+        <w:tabs>
+          <w:tab w:val="num" w:pos="4320"/>
+        </w:tabs>
+        <w:ind w:left="4320" w:hanging="360"/>
+      </w:pPr>
+      <w:rPr>
+        <w:rFonts w:ascii="Wingdings" w:hAnsi="Wingdings" w:hint="default"/>
+        <w:sz w:val="20"/>
+      </w:rPr>
+    </w:lvl>
+    <w:lvl w:ilvl="6" w:tentative="1">
+      <w:start w:val="1"/>
+      <w:numFmt w:val="bullet"/>
+      <w:lvlText w:val=""/>
+      <w:lvlJc w:val="left"/>
+      <w:pPr>
+        <w:tabs>
+          <w:tab w:val="num" w:pos="5040"/>
+        </w:tabs>
+        <w:ind w:left="5040" w:hanging="360"/>
+      </w:pPr>
+      <w:rPr>
+        <w:rFonts w:ascii="Wingdings" w:hAnsi="Wingdings" w:hint="default"/>
+        <w:sz w:val="20"/>
+      </w:rPr>
+    </w:lvl>
+    <w:lvl w:ilvl="7" w:tentative="1">
+      <w:start w:val="1"/>
+      <w:numFmt w:val="bullet"/>
+      <w:lvlText w:val=""/>
+      <w:lvlJc w:val="left"/>
+      <w:pPr>
+        <w:tabs>
+          <w:tab w:val="num" w:pos="5760"/>
+        </w:tabs>
+        <w:ind w:left="5760" w:hanging="360"/>
+      </w:pPr>
+      <w:rPr>
+        <w:rFonts w:ascii="Wingdings" w:hAnsi="Wingdings" w:hint="default"/>
+        <w:sz w:val="20"/>
+      </w:rPr>
+    </w:lvl>
+    <w:lvl w:ilvl="8" w:tentative="1">
+      <w:start w:val="1"/>
+      <w:numFmt w:val="bullet"/>
+      <w:lvlText w:val=""/>
+      <w:lvlJc w:val="left"/>
+      <w:pPr>
+        <w:tabs>
+          <w:tab w:val="num" w:pos="6480"/>
+        </w:tabs>
+        <w:ind w:left="6480" w:hanging="360"/>
+      </w:pPr>
+      <w:rPr>
+        <w:rFonts w:ascii="Wingdings" w:hAnsi="Wingdings" w:hint="default"/>
+        <w:sz w:val="20"/>
+      </w:rPr>
+    </w:lvl>
+  </w:abstractNum>
+  <w:abstractNum w:abstractNumId="28">
     <w:nsid w:val="6EC25402"/>
     <w:multiLevelType w:val="multilevel"/>
     <w:tmpl w:val="1708E906"/>
@@ -2224,7 +5638,7 @@
       </w:rPr>
     </w:lvl>
   </w:abstractNum>
-  <w:abstractNum w:abstractNumId="7">
+  <w:abstractNum w:abstractNumId="29">
     <w:nsid w:val="7A916078"/>
     <w:multiLevelType w:val="multilevel"/>
     <w:tmpl w:val="5B5E9AD6"/>
@@ -2373,29 +5787,399 @@
       </w:rPr>
     </w:lvl>
   </w:abstractNum>
+  <w:abstractNum w:abstractNumId="30">
+    <w:nsid w:val="7AF1379A"/>
+    <w:multiLevelType w:val="multilevel"/>
+    <w:tmpl w:val="9E1C0642"/>
+    <w:lvl w:ilvl="0">
+      <w:start w:val="1"/>
+      <w:numFmt w:val="bullet"/>
+      <w:lvlText w:val=""/>
+      <w:lvlJc w:val="left"/>
+      <w:pPr>
+        <w:tabs>
+          <w:tab w:val="num" w:pos="720"/>
+        </w:tabs>
+        <w:ind w:left="720" w:hanging="360"/>
+      </w:pPr>
+      <w:rPr>
+        <w:rFonts w:ascii="Symbol" w:hAnsi="Symbol" w:hint="default"/>
+        <w:sz w:val="20"/>
+      </w:rPr>
+    </w:lvl>
+    <w:lvl w:ilvl="1" w:tentative="1">
+      <w:start w:val="1"/>
+      <w:numFmt w:val="bullet"/>
+      <w:lvlText w:val="o"/>
+      <w:lvlJc w:val="left"/>
+      <w:pPr>
+        <w:tabs>
+          <w:tab w:val="num" w:pos="1440"/>
+        </w:tabs>
+        <w:ind w:left="1440" w:hanging="360"/>
+      </w:pPr>
+      <w:rPr>
+        <w:rFonts w:ascii="Courier New" w:hAnsi="Courier New" w:hint="default"/>
+        <w:sz w:val="20"/>
+      </w:rPr>
+    </w:lvl>
+    <w:lvl w:ilvl="2" w:tentative="1">
+      <w:start w:val="1"/>
+      <w:numFmt w:val="bullet"/>
+      <w:lvlText w:val=""/>
+      <w:lvlJc w:val="left"/>
+      <w:pPr>
+        <w:tabs>
+          <w:tab w:val="num" w:pos="2160"/>
+        </w:tabs>
+        <w:ind w:left="2160" w:hanging="360"/>
+      </w:pPr>
+      <w:rPr>
+        <w:rFonts w:ascii="Wingdings" w:hAnsi="Wingdings" w:hint="default"/>
+        <w:sz w:val="20"/>
+      </w:rPr>
+    </w:lvl>
+    <w:lvl w:ilvl="3" w:tentative="1">
+      <w:start w:val="1"/>
+      <w:numFmt w:val="bullet"/>
+      <w:lvlText w:val=""/>
+      <w:lvlJc w:val="left"/>
+      <w:pPr>
+        <w:tabs>
+          <w:tab w:val="num" w:pos="2880"/>
+        </w:tabs>
+        <w:ind w:left="2880" w:hanging="360"/>
+      </w:pPr>
+      <w:rPr>
+        <w:rFonts w:ascii="Wingdings" w:hAnsi="Wingdings" w:hint="default"/>
+        <w:sz w:val="20"/>
+      </w:rPr>
+    </w:lvl>
+    <w:lvl w:ilvl="4" w:tentative="1">
+      <w:start w:val="1"/>
+      <w:numFmt w:val="bullet"/>
+      <w:lvlText w:val=""/>
+      <w:lvlJc w:val="left"/>
+      <w:pPr>
+        <w:tabs>
+          <w:tab w:val="num" w:pos="3600"/>
+        </w:tabs>
+        <w:ind w:left="3600" w:hanging="360"/>
+      </w:pPr>
+      <w:rPr>
+        <w:rFonts w:ascii="Wingdings" w:hAnsi="Wingdings" w:hint="default"/>
+        <w:sz w:val="20"/>
+      </w:rPr>
+    </w:lvl>
+    <w:lvl w:ilvl="5" w:tentative="1">
+      <w:start w:val="1"/>
+      <w:numFmt w:val="bullet"/>
+      <w:lvlText w:val=""/>
+      <w:lvlJc w:val="left"/>
+      <w:pPr>
+        <w:tabs>
+          <w:tab w:val="num" w:pos="4320"/>
+        </w:tabs>
+        <w:ind w:left="4320" w:hanging="360"/>
+      </w:pPr>
+      <w:rPr>
+        <w:rFonts w:ascii="Wingdings" w:hAnsi="Wingdings" w:hint="default"/>
+        <w:sz w:val="20"/>
+      </w:rPr>
+    </w:lvl>
+    <w:lvl w:ilvl="6" w:tentative="1">
+      <w:start w:val="1"/>
+      <w:numFmt w:val="bullet"/>
+      <w:lvlText w:val=""/>
+      <w:lvlJc w:val="left"/>
+      <w:pPr>
+        <w:tabs>
+          <w:tab w:val="num" w:pos="5040"/>
+        </w:tabs>
+        <w:ind w:left="5040" w:hanging="360"/>
+      </w:pPr>
+      <w:rPr>
+        <w:rFonts w:ascii="Wingdings" w:hAnsi="Wingdings" w:hint="default"/>
+        <w:sz w:val="20"/>
+      </w:rPr>
+    </w:lvl>
+    <w:lvl w:ilvl="7" w:tentative="1">
+      <w:start w:val="1"/>
+      <w:numFmt w:val="bullet"/>
+      <w:lvlText w:val=""/>
+      <w:lvlJc w:val="left"/>
+      <w:pPr>
+        <w:tabs>
+          <w:tab w:val="num" w:pos="5760"/>
+        </w:tabs>
+        <w:ind w:left="5760" w:hanging="360"/>
+      </w:pPr>
+      <w:rPr>
+        <w:rFonts w:ascii="Wingdings" w:hAnsi="Wingdings" w:hint="default"/>
+        <w:sz w:val="20"/>
+      </w:rPr>
+    </w:lvl>
+    <w:lvl w:ilvl="8" w:tentative="1">
+      <w:start w:val="1"/>
+      <w:numFmt w:val="bullet"/>
+      <w:lvlText w:val=""/>
+      <w:lvlJc w:val="left"/>
+      <w:pPr>
+        <w:tabs>
+          <w:tab w:val="num" w:pos="6480"/>
+        </w:tabs>
+        <w:ind w:left="6480" w:hanging="360"/>
+      </w:pPr>
+      <w:rPr>
+        <w:rFonts w:ascii="Wingdings" w:hAnsi="Wingdings" w:hint="default"/>
+        <w:sz w:val="20"/>
+      </w:rPr>
+    </w:lvl>
+  </w:abstractNum>
+  <w:abstractNum w:abstractNumId="31">
+    <w:nsid w:val="7DBD21E1"/>
+    <w:multiLevelType w:val="multilevel"/>
+    <w:tmpl w:val="E19E0DD0"/>
+    <w:lvl w:ilvl="0">
+      <w:start w:val="1"/>
+      <w:numFmt w:val="bullet"/>
+      <w:lvlText w:val=""/>
+      <w:lvlJc w:val="left"/>
+      <w:pPr>
+        <w:tabs>
+          <w:tab w:val="num" w:pos="720"/>
+        </w:tabs>
+        <w:ind w:left="720" w:hanging="360"/>
+      </w:pPr>
+      <w:rPr>
+        <w:rFonts w:ascii="Symbol" w:hAnsi="Symbol" w:hint="default"/>
+        <w:sz w:val="20"/>
+      </w:rPr>
+    </w:lvl>
+    <w:lvl w:ilvl="1" w:tentative="1">
+      <w:start w:val="1"/>
+      <w:numFmt w:val="bullet"/>
+      <w:lvlText w:val="o"/>
+      <w:lvlJc w:val="left"/>
+      <w:pPr>
+        <w:tabs>
+          <w:tab w:val="num" w:pos="1440"/>
+        </w:tabs>
+        <w:ind w:left="1440" w:hanging="360"/>
+      </w:pPr>
+      <w:rPr>
+        <w:rFonts w:ascii="Courier New" w:hAnsi="Courier New" w:hint="default"/>
+        <w:sz w:val="20"/>
+      </w:rPr>
+    </w:lvl>
+    <w:lvl w:ilvl="2" w:tentative="1">
+      <w:start w:val="1"/>
+      <w:numFmt w:val="bullet"/>
+      <w:lvlText w:val=""/>
+      <w:lvlJc w:val="left"/>
+      <w:pPr>
+        <w:tabs>
+          <w:tab w:val="num" w:pos="2160"/>
+        </w:tabs>
+        <w:ind w:left="2160" w:hanging="360"/>
+      </w:pPr>
+      <w:rPr>
+        <w:rFonts w:ascii="Wingdings" w:hAnsi="Wingdings" w:hint="default"/>
+        <w:sz w:val="20"/>
+      </w:rPr>
+    </w:lvl>
+    <w:lvl w:ilvl="3" w:tentative="1">
+      <w:start w:val="1"/>
+      <w:numFmt w:val="bullet"/>
+      <w:lvlText w:val=""/>
+      <w:lvlJc w:val="left"/>
+      <w:pPr>
+        <w:tabs>
+          <w:tab w:val="num" w:pos="2880"/>
+        </w:tabs>
+        <w:ind w:left="2880" w:hanging="360"/>
+      </w:pPr>
+      <w:rPr>
+        <w:rFonts w:ascii="Wingdings" w:hAnsi="Wingdings" w:hint="default"/>
+        <w:sz w:val="20"/>
+      </w:rPr>
+    </w:lvl>
+    <w:lvl w:ilvl="4" w:tentative="1">
+      <w:start w:val="1"/>
+      <w:numFmt w:val="bullet"/>
+      <w:lvlText w:val=""/>
+      <w:lvlJc w:val="left"/>
+      <w:pPr>
+        <w:tabs>
+          <w:tab w:val="num" w:pos="3600"/>
+        </w:tabs>
+        <w:ind w:left="3600" w:hanging="360"/>
+      </w:pPr>
+      <w:rPr>
+        <w:rFonts w:ascii="Wingdings" w:hAnsi="Wingdings" w:hint="default"/>
+        <w:sz w:val="20"/>
+      </w:rPr>
+    </w:lvl>
+    <w:lvl w:ilvl="5" w:tentative="1">
+      <w:start w:val="1"/>
+      <w:numFmt w:val="bullet"/>
+      <w:lvlText w:val=""/>
+      <w:lvlJc w:val="left"/>
+      <w:pPr>
+        <w:tabs>
+          <w:tab w:val="num" w:pos="4320"/>
+        </w:tabs>
+        <w:ind w:left="4320" w:hanging="360"/>
+      </w:pPr>
+      <w:rPr>
+        <w:rFonts w:ascii="Wingdings" w:hAnsi="Wingdings" w:hint="default"/>
+        <w:sz w:val="20"/>
+      </w:rPr>
+    </w:lvl>
+    <w:lvl w:ilvl="6" w:tentative="1">
+      <w:start w:val="1"/>
+      <w:numFmt w:val="bullet"/>
+      <w:lvlText w:val=""/>
+      <w:lvlJc w:val="left"/>
+      <w:pPr>
+        <w:tabs>
+          <w:tab w:val="num" w:pos="5040"/>
+        </w:tabs>
+        <w:ind w:left="5040" w:hanging="360"/>
+      </w:pPr>
+      <w:rPr>
+        <w:rFonts w:ascii="Wingdings" w:hAnsi="Wingdings" w:hint="default"/>
+        <w:sz w:val="20"/>
+      </w:rPr>
+    </w:lvl>
+    <w:lvl w:ilvl="7" w:tentative="1">
+      <w:start w:val="1"/>
+      <w:numFmt w:val="bullet"/>
+      <w:lvlText w:val=""/>
+      <w:lvlJc w:val="left"/>
+      <w:pPr>
+        <w:tabs>
+          <w:tab w:val="num" w:pos="5760"/>
+        </w:tabs>
+        <w:ind w:left="5760" w:hanging="360"/>
+      </w:pPr>
+      <w:rPr>
+        <w:rFonts w:ascii="Wingdings" w:hAnsi="Wingdings" w:hint="default"/>
+        <w:sz w:val="20"/>
+      </w:rPr>
+    </w:lvl>
+    <w:lvl w:ilvl="8" w:tentative="1">
+      <w:start w:val="1"/>
+      <w:numFmt w:val="bullet"/>
+      <w:lvlText w:val=""/>
+      <w:lvlJc w:val="left"/>
+      <w:pPr>
+        <w:tabs>
+          <w:tab w:val="num" w:pos="6480"/>
+        </w:tabs>
+        <w:ind w:left="6480" w:hanging="360"/>
+      </w:pPr>
+      <w:rPr>
+        <w:rFonts w:ascii="Wingdings" w:hAnsi="Wingdings" w:hint="default"/>
+        <w:sz w:val="20"/>
+      </w:rPr>
+    </w:lvl>
+  </w:abstractNum>
   <w:num w:numId="1">
+    <w:abstractNumId w:val="20"/>
+  </w:num>
+  <w:num w:numId="2">
     <w:abstractNumId w:val="5"/>
   </w:num>
-  <w:num w:numId="2">
+  <w:num w:numId="3">
     <w:abstractNumId w:val="2"/>
   </w:num>
-  <w:num w:numId="3">
+  <w:num w:numId="4">
+    <w:abstractNumId w:val="15"/>
+  </w:num>
+  <w:num w:numId="5">
+    <w:abstractNumId w:val="29"/>
+  </w:num>
+  <w:num w:numId="6">
+    <w:abstractNumId w:val="13"/>
+  </w:num>
+  <w:num w:numId="7">
+    <w:abstractNumId w:val="3"/>
+  </w:num>
+  <w:num w:numId="8">
+    <w:abstractNumId w:val="28"/>
+  </w:num>
+  <w:num w:numId="9">
+    <w:abstractNumId w:val="18"/>
+  </w:num>
+  <w:num w:numId="10">
+    <w:abstractNumId w:val="27"/>
+  </w:num>
+  <w:num w:numId="11">
+    <w:abstractNumId w:val="19"/>
+  </w:num>
+  <w:num w:numId="12">
+    <w:abstractNumId w:val="1"/>
+  </w:num>
+  <w:num w:numId="13">
+    <w:abstractNumId w:val="24"/>
+  </w:num>
+  <w:num w:numId="14">
+    <w:abstractNumId w:val="16"/>
+  </w:num>
+  <w:num w:numId="15">
+    <w:abstractNumId w:val="25"/>
+  </w:num>
+  <w:num w:numId="16">
     <w:abstractNumId w:val="0"/>
   </w:num>
-  <w:num w:numId="4">
+  <w:num w:numId="17">
+    <w:abstractNumId w:val="8"/>
+  </w:num>
+  <w:num w:numId="18">
+    <w:abstractNumId w:val="9"/>
+  </w:num>
+  <w:num w:numId="19">
+    <w:abstractNumId w:val="22"/>
+  </w:num>
+  <w:num w:numId="20">
+    <w:abstractNumId w:val="26"/>
+  </w:num>
+  <w:num w:numId="21">
+    <w:abstractNumId w:val="30"/>
+  </w:num>
+  <w:num w:numId="22">
+    <w:abstractNumId w:val="11"/>
+  </w:num>
+  <w:num w:numId="23">
+    <w:abstractNumId w:val="21"/>
+  </w:num>
+  <w:num w:numId="24">
+    <w:abstractNumId w:val="31"/>
+  </w:num>
+  <w:num w:numId="25">
+    <w:abstractNumId w:val="17"/>
+  </w:num>
+  <w:num w:numId="26">
+    <w:abstractNumId w:val="10"/>
+  </w:num>
+  <w:num w:numId="27">
+    <w:abstractNumId w:val="6"/>
+  </w:num>
+  <w:num w:numId="28">
+    <w:abstractNumId w:val="7"/>
+  </w:num>
+  <w:num w:numId="29">
     <w:abstractNumId w:val="4"/>
   </w:num>
-  <w:num w:numId="5">
-    <w:abstractNumId w:val="7"/>
+  <w:num w:numId="30">
+    <w:abstractNumId w:val="12"/>
   </w:num>
-  <w:num w:numId="6">
-    <w:abstractNumId w:val="3"/>
+  <w:num w:numId="31">
+    <w:abstractNumId w:val="14"/>
   </w:num>
-  <w:num w:numId="7">
-    <w:abstractNumId w:val="1"/>
-  </w:num>
-  <w:num w:numId="8">
-    <w:abstractNumId w:val="6"/>
+  <w:num w:numId="32">
+    <w:abstractNumId w:val="23"/>
   </w:num>
 </w:numbering>
 </file>
@@ -2955,6 +6739,23 @@
     <w:uiPriority w:val="99"/>
     <w:rsid w:val="00421B4A"/>
   </w:style>
+  <w:style w:type="character" w:styleId="Hyperlink">
+    <w:name w:val="Hyperlink"/>
+    <w:basedOn w:val="DefaultParagraphFont"/>
+    <w:uiPriority w:val="99"/>
+    <w:semiHidden/>
+    <w:unhideWhenUsed/>
+    <w:rsid w:val="004C2A85"/>
+    <w:rPr>
+      <w:color w:val="0000FF"/>
+      <w:u w:val="single"/>
+    </w:rPr>
+  </w:style>
+  <w:style w:type="character" w:customStyle="1" w:styleId="apple-converted-space">
+    <w:name w:val="apple-converted-space"/>
+    <w:basedOn w:val="DefaultParagraphFont"/>
+    <w:rsid w:val="004C2A85"/>
+  </w:style>
 </w:styles>
 </file>
 

</xml_diff>